<commit_message>
Updated personas for Chantal and Jeff
- Changed biography for Chantal
- Added last name for Chantal and Jeff
</commit_message>
<xml_diff>
--- a/Docs/Personas/Persona_Chantal.docx
+++ b/Docs/Personas/Persona_Chantal.docx
@@ -277,7 +277,7 @@
           </mc:Choice>
           <mc:Fallback>
             <w:pict>
-              <v:rect w14:anchorId="448BEACA" id="Rechteck 5" o:spid="_x0000_s1026" style="position:absolute;margin-left:527.35pt;margin-top:226.15pt;width:156.7pt;height:9.25pt;flip:x;z-index:251624960;visibility:visible;mso-wrap-style:square;mso-width-percent:0;mso-height-percent:0;mso-wrap-distance-left:9pt;mso-wrap-distance-top:0;mso-wrap-distance-right:9pt;mso-wrap-distance-bottom:0;mso-position-horizontal:absolute;mso-position-horizontal-relative:text;mso-position-vertical:absolute;mso-position-vertical-relative:text;mso-width-percent:0;mso-height-percent:0;mso-width-relative:margin;mso-height-relative:margin;v-text-anchor:middle" o:gfxdata="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" fillcolor="#5b9bd5 [3204]" stroked="f" strokeweight="1pt"/>
+              <v:rect w14:anchorId="6E250CA3" id="Rechteck 5" o:spid="_x0000_s1026" style="position:absolute;margin-left:527.35pt;margin-top:226.15pt;width:156.7pt;height:9.25pt;flip:x;z-index:251624960;visibility:visible;mso-wrap-style:square;mso-width-percent:0;mso-height-percent:0;mso-wrap-distance-left:9pt;mso-wrap-distance-top:0;mso-wrap-distance-right:9pt;mso-wrap-distance-bottom:0;mso-position-horizontal:absolute;mso-position-horizontal-relative:text;mso-position-vertical:absolute;mso-position-vertical-relative:text;mso-width-percent:0;mso-height-percent:0;mso-width-relative:margin;mso-height-relative:margin;v-text-anchor:middle" o:gfxdata="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" fillcolor="#5b9bd5 [3204]" stroked="f" strokeweight="1pt"/>
             </w:pict>
           </mc:Fallback>
         </mc:AlternateContent>
@@ -356,7 +356,7 @@
           </mc:Choice>
           <mc:Fallback>
             <w:pict>
-              <v:rect w14:anchorId="6CFFD8BD" id="Rechteck 40" o:spid="_x0000_s1026" style="position:absolute;margin-left:527.65pt;margin-top:468.4pt;width:39pt;height:9.25pt;flip:x;z-index:251627008;visibility:visible;mso-wrap-style:square;mso-width-percent:0;mso-height-percent:0;mso-wrap-distance-left:9pt;mso-wrap-distance-top:0;mso-wrap-distance-right:9pt;mso-wrap-distance-bottom:0;mso-position-horizontal:absolute;mso-position-horizontal-relative:text;mso-position-vertical:absolute;mso-position-vertical-relative:text;mso-width-percent:0;mso-height-percent:0;mso-width-relative:margin;mso-height-relative:margin;v-text-anchor:middle" o:gfxdata="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" fillcolor="#5b9bd5 [3204]" stroked="f" strokeweight="1pt"/>
+              <v:rect w14:anchorId="672F51C0" id="Rechteck 40" o:spid="_x0000_s1026" style="position:absolute;margin-left:527.65pt;margin-top:468.4pt;width:39pt;height:9.25pt;flip:x;z-index:251627008;visibility:visible;mso-wrap-style:square;mso-width-percent:0;mso-height-percent:0;mso-wrap-distance-left:9pt;mso-wrap-distance-top:0;mso-wrap-distance-right:9pt;mso-wrap-distance-bottom:0;mso-position-horizontal:absolute;mso-position-horizontal-relative:text;mso-position-vertical:absolute;mso-position-vertical-relative:text;mso-width-percent:0;mso-height-percent:0;mso-width-relative:margin;mso-height-relative:margin;v-text-anchor:middle" o:gfxdata="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" fillcolor="#5b9bd5 [3204]" stroked="f" strokeweight="1pt"/>
             </w:pict>
           </mc:Fallback>
         </mc:AlternateContent>
@@ -435,7 +435,7 @@
           </mc:Choice>
           <mc:Fallback>
             <w:pict>
-              <v:rect w14:anchorId="67873B45" id="Rechteck 39" o:spid="_x0000_s1026" style="position:absolute;margin-left:527.8pt;margin-top:497.8pt;width:78pt;height:10pt;flip:x;z-index:251714048;visibility:visible;mso-wrap-style:square;mso-width-percent:0;mso-height-percent:0;mso-wrap-distance-left:9pt;mso-wrap-distance-top:0;mso-wrap-distance-right:9pt;mso-wrap-distance-bottom:0;mso-position-horizontal:absolute;mso-position-horizontal-relative:text;mso-position-vertical:absolute;mso-position-vertical-relative:text;mso-width-percent:0;mso-height-percent:0;mso-width-relative:margin;mso-height-relative:margin;v-text-anchor:middle" o:gfxdata="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" fillcolor="#5b9bd5 [3204]" stroked="f" strokeweight="1pt"/>
+              <v:rect w14:anchorId="264BC621" id="Rechteck 39" o:spid="_x0000_s1026" style="position:absolute;margin-left:527.8pt;margin-top:497.8pt;width:78pt;height:10pt;flip:x;z-index:251714048;visibility:visible;mso-wrap-style:square;mso-width-percent:0;mso-height-percent:0;mso-wrap-distance-left:9pt;mso-wrap-distance-top:0;mso-wrap-distance-right:9pt;mso-wrap-distance-bottom:0;mso-position-horizontal:absolute;mso-position-horizontal-relative:text;mso-position-vertical:absolute;mso-position-vertical-relative:text;mso-width-percent:0;mso-height-percent:0;mso-width-relative:margin;mso-height-relative:margin;v-text-anchor:middle" o:gfxdata="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" fillcolor="#5b9bd5 [3204]" stroked="f" strokeweight="1pt"/>
             </w:pict>
           </mc:Fallback>
         </mc:AlternateContent>
@@ -514,7 +514,7 @@
           </mc:Choice>
           <mc:Fallback>
             <w:pict>
-              <v:rect w14:anchorId="7222478D" id="Rechteck 41" o:spid="_x0000_s1026" style="position:absolute;margin-left:528.35pt;margin-top:439.15pt;width:203pt;height:9.25pt;flip:x;z-index:251629056;visibility:visible;mso-wrap-style:square;mso-width-percent:0;mso-height-percent:0;mso-wrap-distance-left:9pt;mso-wrap-distance-top:0;mso-wrap-distance-right:9pt;mso-wrap-distance-bottom:0;mso-position-horizontal:absolute;mso-position-horizontal-relative:text;mso-position-vertical:absolute;mso-position-vertical-relative:text;mso-width-percent:0;mso-height-percent:0;mso-width-relative:margin;mso-height-relative:margin;v-text-anchor:middle" o:gfxdata="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" fillcolor="#5b9bd5 [3204]" stroked="f" strokeweight="1pt"/>
+              <v:rect w14:anchorId="11EE08D6" id="Rechteck 41" o:spid="_x0000_s1026" style="position:absolute;margin-left:528.35pt;margin-top:439.15pt;width:203pt;height:9.25pt;flip:x;z-index:251629056;visibility:visible;mso-wrap-style:square;mso-width-percent:0;mso-height-percent:0;mso-wrap-distance-left:9pt;mso-wrap-distance-top:0;mso-wrap-distance-right:9pt;mso-wrap-distance-bottom:0;mso-position-horizontal:absolute;mso-position-horizontal-relative:text;mso-position-vertical:absolute;mso-position-vertical-relative:text;mso-width-percent:0;mso-height-percent:0;mso-width-relative:margin;mso-height-relative:margin;v-text-anchor:middle" o:gfxdata="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" fillcolor="#5b9bd5 [3204]" stroked="f" strokeweight="1pt"/>
             </w:pict>
           </mc:Fallback>
         </mc:AlternateContent>
@@ -593,7 +593,7 @@
           </mc:Choice>
           <mc:Fallback>
             <w:pict>
-              <v:rect w14:anchorId="7A8BC4AC" id="Rechteck 42" o:spid="_x0000_s1026" style="position:absolute;margin-left:529.15pt;margin-top:409.15pt;width:76.5pt;height:9.25pt;flip:x;z-index:251631104;visibility:visible;mso-wrap-style:square;mso-width-percent:0;mso-height-percent:0;mso-wrap-distance-left:9pt;mso-wrap-distance-top:0;mso-wrap-distance-right:9pt;mso-wrap-distance-bottom:0;mso-position-horizontal:absolute;mso-position-horizontal-relative:text;mso-position-vertical:absolute;mso-position-vertical-relative:text;mso-width-percent:0;mso-height-percent:0;mso-width-relative:margin;mso-height-relative:margin;v-text-anchor:middle" o:gfxdata="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" fillcolor="#5b9bd5 [3204]" stroked="f" strokeweight="1pt"/>
+              <v:rect w14:anchorId="4853974F" id="Rechteck 42" o:spid="_x0000_s1026" style="position:absolute;margin-left:529.15pt;margin-top:409.15pt;width:76.5pt;height:9.25pt;flip:x;z-index:251631104;visibility:visible;mso-wrap-style:square;mso-width-percent:0;mso-height-percent:0;mso-wrap-distance-left:9pt;mso-wrap-distance-top:0;mso-wrap-distance-right:9pt;mso-wrap-distance-bottom:0;mso-position-horizontal:absolute;mso-position-horizontal-relative:text;mso-position-vertical:absolute;mso-position-vertical-relative:text;mso-width-percent:0;mso-height-percent:0;mso-width-relative:margin;mso-height-relative:margin;v-text-anchor:middle" o:gfxdata="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" fillcolor="#5b9bd5 [3204]" stroked="f" strokeweight="1pt"/>
             </w:pict>
           </mc:Fallback>
         </mc:AlternateContent>
@@ -672,7 +672,7 @@
           </mc:Choice>
           <mc:Fallback>
             <w:pict>
-              <v:rect w14:anchorId="5E6FA7C5" id="Rechteck 37" o:spid="_x0000_s1026" style="position:absolute;margin-left:528.4pt;margin-top:106.9pt;width:87.1pt;height:9.25pt;flip:x;z-index:251653632;visibility:visible;mso-wrap-style:square;mso-width-percent:0;mso-height-percent:0;mso-wrap-distance-left:9pt;mso-wrap-distance-top:0;mso-wrap-distance-right:9pt;mso-wrap-distance-bottom:0;mso-position-horizontal:absolute;mso-position-horizontal-relative:text;mso-position-vertical:absolute;mso-position-vertical-relative:text;mso-width-percent:0;mso-height-percent:0;mso-width-relative:margin;mso-height-relative:margin;v-text-anchor:middle" o:gfxdata="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" fillcolor="#5b9bd5 [3204]" stroked="f" strokeweight="1pt"/>
+              <v:rect w14:anchorId="260DBBA6" id="Rechteck 37" o:spid="_x0000_s1026" style="position:absolute;margin-left:528.4pt;margin-top:106.9pt;width:87.1pt;height:9.25pt;flip:x;z-index:251653632;visibility:visible;mso-wrap-style:square;mso-width-percent:0;mso-height-percent:0;mso-wrap-distance-left:9pt;mso-wrap-distance-top:0;mso-wrap-distance-right:9pt;mso-wrap-distance-bottom:0;mso-position-horizontal:absolute;mso-position-horizontal-relative:text;mso-position-vertical:absolute;mso-position-vertical-relative:text;mso-width-percent:0;mso-height-percent:0;mso-width-relative:margin;mso-height-relative:margin;v-text-anchor:middle" o:gfxdata="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" fillcolor="#5b9bd5 [3204]" stroked="f" strokeweight="1pt"/>
             </w:pict>
           </mc:Fallback>
         </mc:AlternateContent>
@@ -751,7 +751,7 @@
           </mc:Choice>
           <mc:Fallback>
             <w:pict>
-              <v:rect w14:anchorId="5BBC1D3E" id="Rechteck 36" o:spid="_x0000_s1026" style="position:absolute;margin-left:528.4pt;margin-top:135.4pt;width:26.4pt;height:9.25pt;flip:x;z-index:251649536;visibility:visible;mso-wrap-style:square;mso-width-percent:0;mso-height-percent:0;mso-wrap-distance-left:9pt;mso-wrap-distance-top:0;mso-wrap-distance-right:9pt;mso-wrap-distance-bottom:0;mso-position-horizontal:absolute;mso-position-horizontal-relative:text;mso-position-vertical:absolute;mso-position-vertical-relative:text;mso-width-percent:0;mso-height-percent:0;mso-width-relative:margin;mso-height-relative:margin;v-text-anchor:middle" o:gfxdata="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" fillcolor="#5b9bd5 [3204]" stroked="f" strokeweight="1pt"/>
+              <v:rect w14:anchorId="4B5BD3F1" id="Rechteck 36" o:spid="_x0000_s1026" style="position:absolute;margin-left:528.4pt;margin-top:135.4pt;width:26.4pt;height:9.25pt;flip:x;z-index:251649536;visibility:visible;mso-wrap-style:square;mso-width-percent:0;mso-height-percent:0;mso-wrap-distance-left:9pt;mso-wrap-distance-top:0;mso-wrap-distance-right:9pt;mso-wrap-distance-bottom:0;mso-position-horizontal:absolute;mso-position-horizontal-relative:text;mso-position-vertical:absolute;mso-position-vertical-relative:text;mso-width-percent:0;mso-height-percent:0;mso-width-relative:margin;mso-height-relative:margin;v-text-anchor:middle" o:gfxdata="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" fillcolor="#5b9bd5 [3204]" stroked="f" strokeweight="1pt"/>
             </w:pict>
           </mc:Fallback>
         </mc:AlternateContent>
@@ -830,7 +830,7 @@
           </mc:Choice>
           <mc:Fallback>
             <w:pict>
-              <v:rect w14:anchorId="4BA65763" id="Rechteck 20" o:spid="_x0000_s1026" style="position:absolute;margin-left:47.8pt;margin-top:436.75pt;width:9.25pt;height:9.25pt;flip:x;z-index:251645440;visibility:visible;mso-wrap-style:square;mso-width-percent:0;mso-height-percent:0;mso-wrap-distance-left:9pt;mso-wrap-distance-top:0;mso-wrap-distance-right:9pt;mso-wrap-distance-bottom:0;mso-position-horizontal:absolute;mso-position-horizontal-relative:text;mso-position-vertical:absolute;mso-position-vertical-relative:text;mso-width-percent:0;mso-height-percent:0;mso-width-relative:margin;mso-height-relative:margin;v-text-anchor:middle" o:gfxdata="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" fillcolor="#5b9bd5 [3204]" stroked="f" strokeweight="1pt"/>
+              <v:rect w14:anchorId="559010F7" id="Rechteck 20" o:spid="_x0000_s1026" style="position:absolute;margin-left:47.8pt;margin-top:436.75pt;width:9.25pt;height:9.25pt;flip:x;z-index:251645440;visibility:visible;mso-wrap-style:square;mso-width-percent:0;mso-height-percent:0;mso-wrap-distance-left:9pt;mso-wrap-distance-top:0;mso-wrap-distance-right:9pt;mso-wrap-distance-bottom:0;mso-position-horizontal:absolute;mso-position-horizontal-relative:text;mso-position-vertical:absolute;mso-position-vertical-relative:text;mso-width-percent:0;mso-height-percent:0;mso-width-relative:margin;mso-height-relative:margin;v-text-anchor:middle" o:gfxdata="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" fillcolor="#5b9bd5 [3204]" stroked="f" strokeweight="1pt"/>
             </w:pict>
           </mc:Fallback>
         </mc:AlternateContent>
@@ -909,7 +909,7 @@
           </mc:Choice>
           <mc:Fallback>
             <w:pict>
-              <v:rect w14:anchorId="539B177F" id="Rechteck 19" o:spid="_x0000_s1026" style="position:absolute;margin-left:89.25pt;margin-top:406.6pt;width:9.25pt;height:9.25pt;flip:x;z-index:251643392;visibility:visible;mso-wrap-style:square;mso-width-percent:0;mso-height-percent:0;mso-wrap-distance-left:9pt;mso-wrap-distance-top:0;mso-wrap-distance-right:9pt;mso-wrap-distance-bottom:0;mso-position-horizontal:absolute;mso-position-horizontal-relative:text;mso-position-vertical:absolute;mso-position-vertical-relative:text;mso-width-percent:0;mso-height-percent:0;mso-width-relative:margin;mso-height-relative:margin;v-text-anchor:middle" o:gfxdata="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" fillcolor="#5b9bd5 [3204]" stroked="f" strokeweight="1pt"/>
+              <v:rect w14:anchorId="37AED6BE" id="Rechteck 19" o:spid="_x0000_s1026" style="position:absolute;margin-left:89.25pt;margin-top:406.6pt;width:9.25pt;height:9.25pt;flip:x;z-index:251643392;visibility:visible;mso-wrap-style:square;mso-width-percent:0;mso-height-percent:0;mso-wrap-distance-left:9pt;mso-wrap-distance-top:0;mso-wrap-distance-right:9pt;mso-wrap-distance-bottom:0;mso-position-horizontal:absolute;mso-position-horizontal-relative:text;mso-position-vertical:absolute;mso-position-vertical-relative:text;mso-width-percent:0;mso-height-percent:0;mso-width-relative:margin;mso-height-relative:margin;v-text-anchor:middle" o:gfxdata="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" fillcolor="#5b9bd5 [3204]" stroked="f" strokeweight="1pt"/>
             </w:pict>
           </mc:Fallback>
         </mc:AlternateContent>
@@ -988,7 +988,7 @@
           </mc:Choice>
           <mc:Fallback>
             <w:pict>
-              <v:rect w14:anchorId="5C737B73" id="Rechteck 17" o:spid="_x0000_s1026" style="position:absolute;margin-left:56.85pt;margin-top:466.55pt;width:9.25pt;height:9.25pt;flip:x;z-index:251641344;visibility:visible;mso-wrap-style:square;mso-width-percent:0;mso-height-percent:0;mso-wrap-distance-left:9pt;mso-wrap-distance-top:0;mso-wrap-distance-right:9pt;mso-wrap-distance-bottom:0;mso-position-horizontal:absolute;mso-position-horizontal-relative:text;mso-position-vertical:absolute;mso-position-vertical-relative:text;mso-width-percent:0;mso-height-percent:0;mso-width-relative:margin;mso-height-relative:margin;v-text-anchor:middle" o:gfxdata="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" fillcolor="#5b9bd5 [3204]" stroked="f" strokeweight="1pt"/>
+              <v:rect w14:anchorId="3432AB0D" id="Rechteck 17" o:spid="_x0000_s1026" style="position:absolute;margin-left:56.85pt;margin-top:466.55pt;width:9.25pt;height:9.25pt;flip:x;z-index:251641344;visibility:visible;mso-wrap-style:square;mso-width-percent:0;mso-height-percent:0;mso-wrap-distance-left:9pt;mso-wrap-distance-top:0;mso-wrap-distance-right:9pt;mso-wrap-distance-bottom:0;mso-position-horizontal:absolute;mso-position-horizontal-relative:text;mso-position-vertical:absolute;mso-position-vertical-relative:text;mso-width-percent:0;mso-height-percent:0;mso-width-relative:margin;mso-height-relative:margin;v-text-anchor:middle" o:gfxdata="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" fillcolor="#5b9bd5 [3204]" stroked="f" strokeweight="1pt"/>
             </w:pict>
           </mc:Fallback>
         </mc:AlternateContent>
@@ -1067,7 +1067,7 @@
           </mc:Choice>
           <mc:Fallback>
             <w:pict>
-              <v:rect w14:anchorId="5C0A4571" id="Rechteck 16" o:spid="_x0000_s1026" style="position:absolute;margin-left:77.95pt;margin-top:496.65pt;width:9.25pt;height:9.25pt;flip:x;z-index:251639296;visibility:visible;mso-wrap-style:square;mso-width-percent:0;mso-height-percent:0;mso-wrap-distance-left:9pt;mso-wrap-distance-top:0;mso-wrap-distance-right:9pt;mso-wrap-distance-bottom:0;mso-position-horizontal:absolute;mso-position-horizontal-relative:text;mso-position-vertical:absolute;mso-position-vertical-relative:text;mso-width-percent:0;mso-height-percent:0;mso-width-relative:margin;mso-height-relative:margin;v-text-anchor:middle" o:gfxdata="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" fillcolor="#5b9bd5 [3204]" stroked="f" strokeweight="1pt"/>
+              <v:rect w14:anchorId="014DD62E" id="Rechteck 16" o:spid="_x0000_s1026" style="position:absolute;margin-left:77.95pt;margin-top:496.65pt;width:9.25pt;height:9.25pt;flip:x;z-index:251639296;visibility:visible;mso-wrap-style:square;mso-width-percent:0;mso-height-percent:0;mso-wrap-distance-left:9pt;mso-wrap-distance-top:0;mso-wrap-distance-right:9pt;mso-wrap-distance-bottom:0;mso-position-horizontal:absolute;mso-position-horizontal-relative:text;mso-position-vertical:absolute;mso-position-vertical-relative:text;mso-width-percent:0;mso-height-percent:0;mso-width-relative:margin;mso-height-relative:margin;v-text-anchor:middle" o:gfxdata="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" fillcolor="#5b9bd5 [3204]" stroked="f" strokeweight="1pt"/>
             </w:pict>
           </mc:Fallback>
         </mc:AlternateContent>
@@ -1261,7 +1261,7 @@
           </mc:Choice>
           <mc:Fallback>
             <w:pict>
-              <v:rect w14:anchorId="73EFB1A6" id="Rechteck 28" o:spid="_x0000_s1026" style="position:absolute;margin-left:528.35pt;margin-top:195.65pt;width:41.95pt;height:9.25pt;flip:x;z-index:251647488;visibility:visible;mso-wrap-style:square;mso-width-percent:0;mso-height-percent:0;mso-wrap-distance-left:9pt;mso-wrap-distance-top:0;mso-wrap-distance-right:9pt;mso-wrap-distance-bottom:0;mso-position-horizontal:absolute;mso-position-horizontal-relative:text;mso-position-vertical:absolute;mso-position-vertical-relative:text;mso-width-percent:0;mso-height-percent:0;mso-width-relative:margin;mso-height-relative:margin;v-text-anchor:middle" o:gfxdata="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" fillcolor="#5b9bd5 [3204]" stroked="f" strokeweight="1pt"/>
+              <v:rect w14:anchorId="16A32749" id="Rechteck 28" o:spid="_x0000_s1026" style="position:absolute;margin-left:528.35pt;margin-top:195.65pt;width:41.95pt;height:9.25pt;flip:x;z-index:251647488;visibility:visible;mso-wrap-style:square;mso-width-percent:0;mso-height-percent:0;mso-wrap-distance-left:9pt;mso-wrap-distance-top:0;mso-wrap-distance-right:9pt;mso-wrap-distance-bottom:0;mso-position-horizontal:absolute;mso-position-horizontal-relative:text;mso-position-vertical:absolute;mso-position-vertical-relative:text;mso-width-percent:0;mso-height-percent:0;mso-width-relative:margin;mso-height-relative:margin;v-text-anchor:middle" o:gfxdata="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" fillcolor="#5b9bd5 [3204]" stroked="f" strokeweight="1pt"/>
             </w:pict>
           </mc:Fallback>
         </mc:AlternateContent>
@@ -1342,7 +1342,7 @@
           </mc:Choice>
           <mc:Fallback>
             <w:pict>
-              <v:oval w14:anchorId="59EE08D7" id="Ellipse 51" o:spid="_x0000_s1026" style="position:absolute;margin-left:582.65pt;margin-top:292.15pt;width:47.5pt;height:47.5pt;z-index:251663872;visibility:visible;mso-wrap-style:square;mso-width-percent:0;mso-height-percent:0;mso-wrap-distance-left:9pt;mso-wrap-distance-top:0;mso-wrap-distance-right:9pt;mso-wrap-distance-bottom:0;mso-position-horizontal:absolute;mso-position-horizontal-relative:text;mso-position-vertical:absolute;mso-position-vertical-relative:text;mso-width-percent:0;mso-height-percent:0;mso-width-relative:margin;mso-height-relative:margin;v-text-anchor:middle" o:gfxdata="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" filled="f" strokecolor="black [3213]" strokeweight="1pt">
+              <v:oval w14:anchorId="63631E88" id="Ellipse 51" o:spid="_x0000_s1026" style="position:absolute;margin-left:582.65pt;margin-top:292.15pt;width:47.5pt;height:47.5pt;z-index:251663872;visibility:visible;mso-wrap-style:square;mso-width-percent:0;mso-height-percent:0;mso-wrap-distance-left:9pt;mso-wrap-distance-top:0;mso-wrap-distance-right:9pt;mso-wrap-distance-bottom:0;mso-position-horizontal:absolute;mso-position-horizontal-relative:text;mso-position-vertical:absolute;mso-position-vertical-relative:text;mso-width-percent:0;mso-height-percent:0;mso-width-relative:margin;mso-height-relative:margin;v-text-anchor:middle" o:gfxdata="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" filled="f" strokecolor="black [3213]" strokeweight="1pt">
                 <v:stroke joinstyle="miter"/>
               </v:oval>
             </w:pict>
@@ -1425,7 +1425,7 @@
           </mc:Choice>
           <mc:Fallback>
             <w:pict>
-              <v:oval w14:anchorId="5D65F9F1" id="Ellipse 52" o:spid="_x0000_s1026" style="position:absolute;margin-left:636.65pt;margin-top:291.65pt;width:47.5pt;height:47.5pt;z-index:251667968;visibility:visible;mso-wrap-style:square;mso-width-percent:0;mso-height-percent:0;mso-wrap-distance-left:9pt;mso-wrap-distance-top:0;mso-wrap-distance-right:9pt;mso-wrap-distance-bottom:0;mso-position-horizontal:absolute;mso-position-horizontal-relative:text;mso-position-vertical:absolute;mso-position-vertical-relative:text;mso-width-percent:0;mso-height-percent:0;mso-width-relative:margin;mso-height-relative:margin;v-text-anchor:middle" o:gfxdata="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" filled="f" strokecolor="black [3213]" strokeweight="1pt">
+              <v:oval w14:anchorId="3FF8709D" id="Ellipse 52" o:spid="_x0000_s1026" style="position:absolute;margin-left:636.65pt;margin-top:291.65pt;width:47.5pt;height:47.5pt;z-index:251667968;visibility:visible;mso-wrap-style:square;mso-width-percent:0;mso-height-percent:0;mso-wrap-distance-left:9pt;mso-wrap-distance-top:0;mso-wrap-distance-right:9pt;mso-wrap-distance-bottom:0;mso-position-horizontal:absolute;mso-position-horizontal-relative:text;mso-position-vertical:absolute;mso-position-vertical-relative:text;mso-width-percent:0;mso-height-percent:0;mso-width-relative:margin;mso-height-relative:margin;v-text-anchor:middle" o:gfxdata="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" filled="f" strokecolor="black [3213]" strokeweight="1pt">
                 <v:stroke joinstyle="miter"/>
               </v:oval>
             </w:pict>
@@ -1625,12 +1625,7 @@
                               </w:numPr>
                             </w:pPr>
                             <w:r>
-                              <w:t>Kein Bargeld für das Bezahlen v</w:t>
-                            </w:r>
-                            <w:bookmarkStart w:id="0" w:name="_GoBack"/>
-                            <w:bookmarkEnd w:id="0"/>
-                            <w:r>
-                              <w:t>erwenden</w:t>
+                              <w:t>Kein Bargeld für das Bezahlen verwenden</w:t>
                             </w:r>
                           </w:p>
                         </w:txbxContent>
@@ -1679,12 +1674,7 @@
                         </w:numPr>
                       </w:pPr>
                       <w:r>
-                        <w:t>Kein Bargeld für das Bezahlen v</w:t>
-                      </w:r>
-                      <w:bookmarkStart w:id="1" w:name="_GoBack"/>
-                      <w:bookmarkEnd w:id="1"/>
-                      <w:r>
-                        <w:t>erwenden</w:t>
+                        <w:t>Kein Bargeld für das Bezahlen verwenden</w:t>
                       </w:r>
                     </w:p>
                   </w:txbxContent>
@@ -1881,7 +1871,7 @@
           </mc:Choice>
           <mc:Fallback>
             <w:pict>
-              <v:oval w14:anchorId="3C8864E3" id="Ellipse 50" o:spid="_x0000_s1026" style="position:absolute;margin-left:527.65pt;margin-top:291.65pt;width:47.5pt;height:47.5pt;z-index:251712000;visibility:visible;mso-wrap-style:square;mso-width-percent:0;mso-height-percent:0;mso-wrap-distance-left:9pt;mso-wrap-distance-top:0;mso-wrap-distance-right:9pt;mso-wrap-distance-bottom:0;mso-position-horizontal:absolute;mso-position-horizontal-relative:text;mso-position-vertical:absolute;mso-position-vertical-relative:text;mso-width-percent:0;mso-height-percent:0;mso-width-relative:margin;mso-height-relative:margin;v-text-anchor:middle" o:gfxdata="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" filled="f" strokecolor="black [3213]" strokeweight="1pt">
+              <v:oval w14:anchorId="2E30B28E" id="Ellipse 50" o:spid="_x0000_s1026" style="position:absolute;margin-left:527.65pt;margin-top:291.65pt;width:47.5pt;height:47.5pt;z-index:251712000;visibility:visible;mso-wrap-style:square;mso-width-percent:0;mso-height-percent:0;mso-wrap-distance-left:9pt;mso-wrap-distance-top:0;mso-wrap-distance-right:9pt;mso-wrap-distance-bottom:0;mso-position-horizontal:absolute;mso-position-horizontal-relative:text;mso-position-vertical:absolute;mso-position-vertical-relative:text;mso-width-percent:0;mso-height-percent:0;mso-width-relative:margin;mso-height-relative:margin;v-text-anchor:middle" o:gfxdata="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" filled="f" strokecolor="black [3213]" strokeweight="1pt">
                 <v:stroke joinstyle="miter"/>
               </v:oval>
             </w:pict>
@@ -1930,10 +1920,23 @@
                         <w:txbxContent>
                           <w:p>
                             <w:r>
-                              <w:t xml:space="preserve">Chantal ist Mutter von </w:t>
-                            </w:r>
-                            <w:r>
-                              <w:t>zwei Kindern. Sie hat keinen Schulabschluss und auch keine Arbeitsstelle. Ihren Tag verbringt Sie damit sich mit geeigneten Fernsehsendungen auf RTL weiterzubilden.</w:t>
+                              <w:t>Chantal ist 19 Jahre alt und begann, im Anschluss an Ihren Hauptschulabschluss, eine Ausbildung zur Friseurin.</w:t>
+                            </w:r>
+                          </w:p>
+                          <w:p>
+                            <w:r>
+                              <w:t xml:space="preserve">In ihrer Freizeit geht sie oft und gerne shoppen. </w:t>
+                            </w:r>
+                            <w:r>
+                              <w:t>Ihr Auto parkt sie hierfür</w:t>
+                            </w:r>
+                            <w:r>
+                              <w:t xml:space="preserve"> in unterschiedlichen Parkhäusern.</w:t>
+                            </w:r>
+                          </w:p>
+                          <w:p>
+                            <w:r>
+                              <w:t>Weiterhin nutzt sie gerne technische Innovationen im Online- und Social Media-Bereich.</w:t>
                             </w:r>
                           </w:p>
                         </w:txbxContent>
@@ -1963,10 +1966,23 @@
                   <w:txbxContent>
                     <w:p>
                       <w:r>
-                        <w:t xml:space="preserve">Chantal ist Mutter von </w:t>
-                      </w:r>
-                      <w:r>
-                        <w:t>zwei Kindern. Sie hat keinen Schulabschluss und auch keine Arbeitsstelle. Ihren Tag verbringt Sie damit sich mit geeigneten Fernsehsendungen auf RTL weiterzubilden.</w:t>
+                        <w:t>Chantal ist 19 Jahre alt und begann, im Anschluss an Ihren Hauptschulabschluss, eine Ausbildung zur Friseurin.</w:t>
+                      </w:r>
+                    </w:p>
+                    <w:p>
+                      <w:r>
+                        <w:t xml:space="preserve">In ihrer Freizeit geht sie oft und gerne shoppen. </w:t>
+                      </w:r>
+                      <w:r>
+                        <w:t>Ihr Auto parkt sie hierfür</w:t>
+                      </w:r>
+                      <w:r>
+                        <w:t xml:space="preserve"> in unterschiedlichen Parkhäusern.</w:t>
+                      </w:r>
+                    </w:p>
+                    <w:p>
+                      <w:r>
+                        <w:t>Weiterhin nutzt sie gerne technische Innovationen im Online- und Social Media-Bereich.</w:t>
                       </w:r>
                     </w:p>
                   </w:txbxContent>
@@ -2161,7 +2177,7 @@
                                 <w:sz w:val="20"/>
                                 <w:szCs w:val="20"/>
                               </w:rPr>
-                              <w:t>Ledig, 2 Kinder</w:t>
+                              <w:t>Ledig</w:t>
                             </w:r>
                           </w:p>
                           <w:p>
@@ -2422,7 +2438,7 @@
                           <w:sz w:val="20"/>
                           <w:szCs w:val="20"/>
                         </w:rPr>
-                        <w:t>Ledig, 2 Kinder</w:t>
+                        <w:t>Ledig</w:t>
                       </w:r>
                     </w:p>
                     <w:p>
@@ -3021,6 +3037,16 @@
                               </w:rPr>
                               <w:t>Chantal</w:t>
                             </w:r>
+                            <w:r>
+                              <w:rPr>
+                                <w:color w:val="FFFFFF" w:themeColor="background1"/>
+                                <w:sz w:val="72"/>
+                                <w:szCs w:val="72"/>
+                              </w:rPr>
+                              <w:t xml:space="preserve"> Berger</w:t>
+                            </w:r>
+                            <w:bookmarkStart w:id="0" w:name="_GoBack"/>
+                            <w:bookmarkEnd w:id="0"/>
                           </w:p>
                         </w:txbxContent>
                       </wps:txbx>
@@ -3063,6 +3089,16 @@
                         </w:rPr>
                         <w:t>Chantal</w:t>
                       </w:r>
+                      <w:r>
+                        <w:rPr>
+                          <w:color w:val="FFFFFF" w:themeColor="background1"/>
+                          <w:sz w:val="72"/>
+                          <w:szCs w:val="72"/>
+                        </w:rPr>
+                        <w:t xml:space="preserve"> Berger</w:t>
+                      </w:r>
+                      <w:bookmarkStart w:id="1" w:name="_GoBack"/>
+                      <w:bookmarkEnd w:id="1"/>
                     </w:p>
                   </w:txbxContent>
                 </v:textbox>
@@ -3367,7 +3403,7 @@
           </mc:Choice>
           <mc:Fallback>
             <w:pict>
-              <v:rect w14:anchorId="26E58268" id="Rechteck 38" o:spid="_x0000_s1026" style="position:absolute;margin-left:528.6pt;margin-top:76.95pt;width:59.1pt;height:9.25pt;flip:x;z-index:251701760;visibility:visible;mso-wrap-style:square;mso-width-percent:0;mso-height-percent:0;mso-wrap-distance-left:9pt;mso-wrap-distance-top:0;mso-wrap-distance-right:9pt;mso-wrap-distance-bottom:0;mso-position-horizontal:absolute;mso-position-horizontal-relative:text;mso-position-vertical:absolute;mso-position-vertical-relative:text;mso-width-percent:0;mso-height-percent:0;mso-width-relative:margin;mso-height-relative:margin;v-text-anchor:middle" o:gfxdata="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" fillcolor="#5b9bd5 [3204]" stroked="f" strokeweight="1pt"/>
+              <v:rect w14:anchorId="69A2977F" id="Rechteck 38" o:spid="_x0000_s1026" style="position:absolute;margin-left:528.6pt;margin-top:76.95pt;width:59.1pt;height:9.25pt;flip:x;z-index:251701760;visibility:visible;mso-wrap-style:square;mso-width-percent:0;mso-height-percent:0;mso-wrap-distance-left:9pt;mso-wrap-distance-top:0;mso-wrap-distance-right:9pt;mso-wrap-distance-bottom:0;mso-position-horizontal:absolute;mso-position-horizontal-relative:text;mso-position-vertical:absolute;mso-position-vertical-relative:text;mso-width-percent:0;mso-height-percent:0;mso-width-relative:margin;mso-height-relative:margin;v-text-anchor:middle" o:gfxdata="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" fillcolor="#5b9bd5 [3204]" stroked="f" strokeweight="1pt"/>
             </w:pict>
           </mc:Fallback>
         </mc:AlternateContent>
@@ -4252,7 +4288,7 @@
           </mc:Choice>
           <mc:Fallback>
             <w:pict>
-              <v:rect w14:anchorId="6A4158AB" id="Rechteck 33" o:spid="_x0000_s1026" style="position:absolute;margin-left:527.95pt;margin-top:498.05pt;width:235.15pt;height:9.25pt;z-index:251695616;visibility:visible;mso-wrap-style:square;mso-width-percent:0;mso-height-percent:0;mso-wrap-distance-left:9pt;mso-wrap-distance-top:0;mso-wrap-distance-right:9pt;mso-wrap-distance-bottom:0;mso-position-horizontal:absolute;mso-position-horizontal-relative:text;mso-position-vertical:absolute;mso-position-vertical-relative:text;mso-width-percent:0;mso-height-percent:0;mso-width-relative:margin;mso-height-relative:margin;v-text-anchor:middle" o:gfxdata="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" fillcolor="#e7e6e6 [3214]" stroked="f" strokeweight="1pt"/>
+              <v:rect w14:anchorId="2F4FF03E" id="Rechteck 33" o:spid="_x0000_s1026" style="position:absolute;margin-left:527.95pt;margin-top:498.05pt;width:235.15pt;height:9.25pt;z-index:251695616;visibility:visible;mso-wrap-style:square;mso-width-percent:0;mso-height-percent:0;mso-wrap-distance-left:9pt;mso-wrap-distance-top:0;mso-wrap-distance-right:9pt;mso-wrap-distance-bottom:0;mso-position-horizontal:absolute;mso-position-horizontal-relative:text;mso-position-vertical:absolute;mso-position-vertical-relative:text;mso-width-percent:0;mso-height-percent:0;mso-width-relative:margin;mso-height-relative:margin;v-text-anchor:middle" o:gfxdata="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" fillcolor="#e7e6e6 [3214]" stroked="f" strokeweight="1pt"/>
             </w:pict>
           </mc:Fallback>
         </mc:AlternateContent>
@@ -4333,7 +4369,7 @@
           </mc:Choice>
           <mc:Fallback>
             <w:pict>
-              <v:rect w14:anchorId="7755EE98" id="Rechteck 30" o:spid="_x0000_s1026" style="position:absolute;margin-left:528.55pt;margin-top:468.1pt;width:235.15pt;height:9.25pt;z-index:251610624;visibility:visible;mso-wrap-style:square;mso-width-percent:0;mso-height-percent:0;mso-wrap-distance-left:9pt;mso-wrap-distance-top:0;mso-wrap-distance-right:9pt;mso-wrap-distance-bottom:0;mso-position-horizontal:absolute;mso-position-horizontal-relative:text;mso-position-vertical:absolute;mso-position-vertical-relative:text;mso-width-percent:0;mso-height-percent:0;mso-width-relative:margin;mso-height-relative:margin;v-text-anchor:middle" o:gfxdata="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" fillcolor="#e7e6e6 [3214]" stroked="f" strokeweight="1pt"/>
+              <v:rect w14:anchorId="3A295AAF" id="Rechteck 30" o:spid="_x0000_s1026" style="position:absolute;margin-left:528.55pt;margin-top:468.1pt;width:235.15pt;height:9.25pt;z-index:251610624;visibility:visible;mso-wrap-style:square;mso-width-percent:0;mso-height-percent:0;mso-wrap-distance-left:9pt;mso-wrap-distance-top:0;mso-wrap-distance-right:9pt;mso-wrap-distance-bottom:0;mso-position-horizontal:absolute;mso-position-horizontal-relative:text;mso-position-vertical:absolute;mso-position-vertical-relative:text;mso-width-percent:0;mso-height-percent:0;mso-width-relative:margin;mso-height-relative:margin;v-text-anchor:middle" o:gfxdata="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" fillcolor="#e7e6e6 [3214]" stroked="f" strokeweight="1pt"/>
             </w:pict>
           </mc:Fallback>
         </mc:AlternateContent>
@@ -4414,7 +4450,7 @@
           </mc:Choice>
           <mc:Fallback>
             <w:pict>
-              <v:rect w14:anchorId="775C24CD" id="Rechteck 32" o:spid="_x0000_s1026" style="position:absolute;margin-left:528.1pt;margin-top:409.15pt;width:235.15pt;height:9.25pt;z-index:251614720;visibility:visible;mso-wrap-style:square;mso-width-percent:0;mso-height-percent:0;mso-wrap-distance-left:9pt;mso-wrap-distance-top:0;mso-wrap-distance-right:9pt;mso-wrap-distance-bottom:0;mso-position-horizontal:absolute;mso-position-horizontal-relative:text;mso-position-vertical:absolute;mso-position-vertical-relative:text;mso-width-percent:0;mso-height-percent:0;mso-width-relative:margin;mso-height-relative:margin;v-text-anchor:middle" o:gfxdata="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" fillcolor="#e7e6e6 [3214]" stroked="f" strokeweight="1pt"/>
+              <v:rect w14:anchorId="67120E62" id="Rechteck 32" o:spid="_x0000_s1026" style="position:absolute;margin-left:528.1pt;margin-top:409.15pt;width:235.15pt;height:9.25pt;z-index:251614720;visibility:visible;mso-wrap-style:square;mso-width-percent:0;mso-height-percent:0;mso-wrap-distance-left:9pt;mso-wrap-distance-top:0;mso-wrap-distance-right:9pt;mso-wrap-distance-bottom:0;mso-position-horizontal:absolute;mso-position-horizontal-relative:text;mso-position-vertical:absolute;mso-position-vertical-relative:text;mso-width-percent:0;mso-height-percent:0;mso-width-relative:margin;mso-height-relative:margin;v-text-anchor:middle" o:gfxdata="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" fillcolor="#e7e6e6 [3214]" stroked="f" strokeweight="1pt"/>
             </w:pict>
           </mc:Fallback>
         </mc:AlternateContent>
@@ -4495,7 +4531,7 @@
           </mc:Choice>
           <mc:Fallback>
             <w:pict>
-              <v:rect w14:anchorId="74CDA9F9" id="Rechteck 31" o:spid="_x0000_s1026" style="position:absolute;margin-left:528.5pt;margin-top:439pt;width:235.15pt;height:9.25pt;z-index:251612672;visibility:visible;mso-wrap-style:square;mso-width-percent:0;mso-height-percent:0;mso-wrap-distance-left:9pt;mso-wrap-distance-top:0;mso-wrap-distance-right:9pt;mso-wrap-distance-bottom:0;mso-position-horizontal:absolute;mso-position-horizontal-relative:text;mso-position-vertical:absolute;mso-position-vertical-relative:text;mso-width-percent:0;mso-height-percent:0;mso-width-relative:margin;mso-height-relative:margin;v-text-anchor:middle" o:gfxdata="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" fillcolor="#e7e6e6 [3214]" stroked="f" strokeweight="1pt"/>
+              <v:rect w14:anchorId="6F2A888A" id="Rechteck 31" o:spid="_x0000_s1026" style="position:absolute;margin-left:528.5pt;margin-top:439pt;width:235.15pt;height:9.25pt;z-index:251612672;visibility:visible;mso-wrap-style:square;mso-width-percent:0;mso-height-percent:0;mso-wrap-distance-left:9pt;mso-wrap-distance-top:0;mso-wrap-distance-right:9pt;mso-wrap-distance-bottom:0;mso-position-horizontal:absolute;mso-position-horizontal-relative:text;mso-position-vertical:absolute;mso-position-vertical-relative:text;mso-width-percent:0;mso-height-percent:0;mso-width-relative:margin;mso-height-relative:margin;v-text-anchor:middle" o:gfxdata="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" fillcolor="#e7e6e6 [3214]" stroked="f" strokeweight="1pt"/>
             </w:pict>
           </mc:Fallback>
         </mc:AlternateContent>
@@ -4574,7 +4610,7 @@
           </mc:Choice>
           <mc:Fallback>
             <w:pict>
-              <v:rect w14:anchorId="7AF6B67B" id="Rechteck 29" o:spid="_x0000_s1026" style="position:absolute;margin-left:528.35pt;margin-top:165.8pt;width:87.15pt;height:9.25pt;flip:x;z-index:251693568;visibility:visible;mso-wrap-style:square;mso-width-percent:0;mso-height-percent:0;mso-wrap-distance-left:9pt;mso-wrap-distance-top:0;mso-wrap-distance-right:9pt;mso-wrap-distance-bottom:0;mso-position-horizontal:absolute;mso-position-horizontal-relative:text;mso-position-vertical:absolute;mso-position-vertical-relative:text;mso-width-percent:0;mso-height-percent:0;mso-width-relative:margin;mso-height-relative:margin;v-text-anchor:middle" o:gfxdata="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" fillcolor="#5b9bd5 [3204]" stroked="f" strokeweight="1pt"/>
+              <v:rect w14:anchorId="588B4D3A" id="Rechteck 29" o:spid="_x0000_s1026" style="position:absolute;margin-left:528.35pt;margin-top:165.8pt;width:87.15pt;height:9.25pt;flip:x;z-index:251693568;visibility:visible;mso-wrap-style:square;mso-width-percent:0;mso-height-percent:0;mso-wrap-distance-left:9pt;mso-wrap-distance-top:0;mso-wrap-distance-right:9pt;mso-wrap-distance-bottom:0;mso-position-horizontal:absolute;mso-position-horizontal-relative:text;mso-position-vertical:absolute;mso-position-vertical-relative:text;mso-width-percent:0;mso-height-percent:0;mso-width-relative:margin;mso-height-relative:margin;v-text-anchor:middle" o:gfxdata="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" fillcolor="#5b9bd5 [3204]" stroked="f" strokeweight="1pt"/>
             </w:pict>
           </mc:Fallback>
         </mc:AlternateContent>
@@ -4655,7 +4691,7 @@
           </mc:Choice>
           <mc:Fallback>
             <w:pict>
-              <v:rect w14:anchorId="1F7D9600" id="Rechteck 27" o:spid="_x0000_s1026" style="position:absolute;margin-left:527.65pt;margin-top:76.85pt;width:235.15pt;height:9.25pt;z-index:251691520;visibility:visible;mso-wrap-style:square;mso-width-percent:0;mso-height-percent:0;mso-wrap-distance-left:9pt;mso-wrap-distance-top:0;mso-wrap-distance-right:9pt;mso-wrap-distance-bottom:0;mso-position-horizontal:absolute;mso-position-horizontal-relative:text;mso-position-vertical:absolute;mso-position-vertical-relative:text;mso-width-percent:0;mso-height-percent:0;mso-width-relative:margin;mso-height-relative:margin;v-text-anchor:middle" o:gfxdata="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" fillcolor="#e7e6e6 [3214]" stroked="f" strokeweight="1pt"/>
+              <v:rect w14:anchorId="225EDB7E" id="Rechteck 27" o:spid="_x0000_s1026" style="position:absolute;margin-left:527.65pt;margin-top:76.85pt;width:235.15pt;height:9.25pt;z-index:251691520;visibility:visible;mso-wrap-style:square;mso-width-percent:0;mso-height-percent:0;mso-wrap-distance-left:9pt;mso-wrap-distance-top:0;mso-wrap-distance-right:9pt;mso-wrap-distance-bottom:0;mso-position-horizontal:absolute;mso-position-horizontal-relative:text;mso-position-vertical:absolute;mso-position-vertical-relative:text;mso-width-percent:0;mso-height-percent:0;mso-width-relative:margin;mso-height-relative:margin;v-text-anchor:middle" o:gfxdata="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" fillcolor="#e7e6e6 [3214]" stroked="f" strokeweight="1pt"/>
             </w:pict>
           </mc:Fallback>
         </mc:AlternateContent>
@@ -4736,7 +4772,7 @@
           </mc:Choice>
           <mc:Fallback>
             <w:pict>
-              <v:rect w14:anchorId="3E42BF82" id="Rechteck 26" o:spid="_x0000_s1026" style="position:absolute;margin-left:528.05pt;margin-top:106.7pt;width:235.15pt;height:9.25pt;z-index:251622912;visibility:visible;mso-wrap-style:square;mso-width-percent:0;mso-height-percent:0;mso-wrap-distance-left:9pt;mso-wrap-distance-top:0;mso-wrap-distance-right:9pt;mso-wrap-distance-bottom:0;mso-position-horizontal:absolute;mso-position-horizontal-relative:text;mso-position-vertical:absolute;mso-position-vertical-relative:text;mso-width-percent:0;mso-height-percent:0;mso-width-relative:margin;mso-height-relative:margin;v-text-anchor:middle" o:gfxdata="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" fillcolor="#e7e6e6 [3214]" stroked="f" strokeweight="1pt"/>
+              <v:rect w14:anchorId="3D67ED52" id="Rechteck 26" o:spid="_x0000_s1026" style="position:absolute;margin-left:528.05pt;margin-top:106.7pt;width:235.15pt;height:9.25pt;z-index:251622912;visibility:visible;mso-wrap-style:square;mso-width-percent:0;mso-height-percent:0;mso-wrap-distance-left:9pt;mso-wrap-distance-top:0;mso-wrap-distance-right:9pt;mso-wrap-distance-bottom:0;mso-position-horizontal:absolute;mso-position-horizontal-relative:text;mso-position-vertical:absolute;mso-position-vertical-relative:text;mso-width-percent:0;mso-height-percent:0;mso-width-relative:margin;mso-height-relative:margin;v-text-anchor:middle" o:gfxdata="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" fillcolor="#e7e6e6 [3214]" stroked="f" strokeweight="1pt"/>
             </w:pict>
           </mc:Fallback>
         </mc:AlternateContent>
@@ -4817,7 +4853,7 @@
           </mc:Choice>
           <mc:Fallback>
             <w:pict>
-              <v:rect w14:anchorId="4EE28921" id="Rechteck 6" o:spid="_x0000_s1026" style="position:absolute;margin-left:528.5pt;margin-top:135.8pt;width:235.15pt;height:9.25pt;z-index:251620864;visibility:visible;mso-wrap-style:square;mso-width-percent:0;mso-height-percent:0;mso-wrap-distance-left:9pt;mso-wrap-distance-top:0;mso-wrap-distance-right:9pt;mso-wrap-distance-bottom:0;mso-position-horizontal:absolute;mso-position-horizontal-relative:text;mso-position-vertical:absolute;mso-position-vertical-relative:text;mso-width-percent:0;mso-height-percent:0;mso-width-relative:margin;mso-height-relative:margin;v-text-anchor:middle" o:gfxdata="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" fillcolor="#e7e6e6 [3214]" stroked="f" strokeweight="1pt"/>
+              <v:rect w14:anchorId="66FDFD20" id="Rechteck 6" o:spid="_x0000_s1026" style="position:absolute;margin-left:528.5pt;margin-top:135.8pt;width:235.15pt;height:9.25pt;z-index:251620864;visibility:visible;mso-wrap-style:square;mso-width-percent:0;mso-height-percent:0;mso-wrap-distance-left:9pt;mso-wrap-distance-top:0;mso-wrap-distance-right:9pt;mso-wrap-distance-bottom:0;mso-position-horizontal:absolute;mso-position-horizontal-relative:text;mso-position-vertical:absolute;mso-position-vertical-relative:text;mso-width-percent:0;mso-height-percent:0;mso-width-relative:margin;mso-height-relative:margin;v-text-anchor:middle" o:gfxdata="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" fillcolor="#e7e6e6 [3214]" stroked="f" strokeweight="1pt"/>
             </w:pict>
           </mc:Fallback>
         </mc:AlternateContent>
@@ -4898,7 +4934,7 @@
           </mc:Choice>
           <mc:Fallback>
             <w:pict>
-              <v:rect w14:anchorId="1D192C42" id="Rechteck 18" o:spid="_x0000_s1026" style="position:absolute;margin-left:528.5pt;margin-top:166pt;width:235.15pt;height:9.25pt;z-index:251689472;visibility:visible;mso-wrap-style:square;mso-width-percent:0;mso-height-percent:0;mso-wrap-distance-left:9pt;mso-wrap-distance-top:0;mso-wrap-distance-right:9pt;mso-wrap-distance-bottom:0;mso-position-horizontal:absolute;mso-position-horizontal-relative:text;mso-position-vertical:absolute;mso-position-vertical-relative:text;mso-width-percent:0;mso-height-percent:0;mso-width-relative:margin;mso-height-relative:margin;v-text-anchor:middle" o:gfxdata="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" fillcolor="#e7e6e6 [3214]" stroked="f" strokeweight="1pt"/>
+              <v:rect w14:anchorId="17E6B5C7" id="Rechteck 18" o:spid="_x0000_s1026" style="position:absolute;margin-left:528.5pt;margin-top:166pt;width:235.15pt;height:9.25pt;z-index:251689472;visibility:visible;mso-wrap-style:square;mso-width-percent:0;mso-height-percent:0;mso-wrap-distance-left:9pt;mso-wrap-distance-top:0;mso-wrap-distance-right:9pt;mso-wrap-distance-bottom:0;mso-position-horizontal:absolute;mso-position-horizontal-relative:text;mso-position-vertical:absolute;mso-position-vertical-relative:text;mso-width-percent:0;mso-height-percent:0;mso-width-relative:margin;mso-height-relative:margin;v-text-anchor:middle" o:gfxdata="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" fillcolor="#e7e6e6 [3214]" stroked="f" strokeweight="1pt"/>
             </w:pict>
           </mc:Fallback>
         </mc:AlternateContent>
@@ -4979,7 +5015,7 @@
           </mc:Choice>
           <mc:Fallback>
             <w:pict>
-              <v:rect w14:anchorId="3E61F820" id="Rechteck 24" o:spid="_x0000_s1026" style="position:absolute;margin-left:528.5pt;margin-top:195.8pt;width:235.15pt;height:9.25pt;z-index:251618816;visibility:visible;mso-wrap-style:square;mso-width-percent:0;mso-height-percent:0;mso-wrap-distance-left:9pt;mso-wrap-distance-top:0;mso-wrap-distance-right:9pt;mso-wrap-distance-bottom:0;mso-position-horizontal:absolute;mso-position-horizontal-relative:text;mso-position-vertical:absolute;mso-position-vertical-relative:text;mso-width-percent:0;mso-height-percent:0;mso-width-relative:margin;mso-height-relative:margin;v-text-anchor:middle" o:gfxdata="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" fillcolor="#e7e6e6 [3214]" stroked="f" strokeweight="1pt"/>
+              <v:rect w14:anchorId="7FE0CBBE" id="Rechteck 24" o:spid="_x0000_s1026" style="position:absolute;margin-left:528.5pt;margin-top:195.8pt;width:235.15pt;height:9.25pt;z-index:251618816;visibility:visible;mso-wrap-style:square;mso-width-percent:0;mso-height-percent:0;mso-wrap-distance-left:9pt;mso-wrap-distance-top:0;mso-wrap-distance-right:9pt;mso-wrap-distance-bottom:0;mso-position-horizontal:absolute;mso-position-horizontal-relative:text;mso-position-vertical:absolute;mso-position-vertical-relative:text;mso-width-percent:0;mso-height-percent:0;mso-width-relative:margin;mso-height-relative:margin;v-text-anchor:middle" o:gfxdata="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" fillcolor="#e7e6e6 [3214]" stroked="f" strokeweight="1pt"/>
             </w:pict>
           </mc:Fallback>
         </mc:AlternateContent>
@@ -5060,7 +5096,7 @@
           </mc:Choice>
           <mc:Fallback>
             <w:pict>
-              <v:rect w14:anchorId="75E03135" id="Rechteck 25" o:spid="_x0000_s1026" style="position:absolute;margin-left:528.5pt;margin-top:226pt;width:235.15pt;height:9.25pt;z-index:251616768;visibility:visible;mso-wrap-style:square;mso-width-percent:0;mso-height-percent:0;mso-wrap-distance-left:9pt;mso-wrap-distance-top:0;mso-wrap-distance-right:9pt;mso-wrap-distance-bottom:0;mso-position-horizontal:absolute;mso-position-horizontal-relative:text;mso-position-vertical:absolute;mso-position-vertical-relative:text;mso-width-percent:0;mso-height-percent:0;mso-width-relative:margin;mso-height-relative:margin;v-text-anchor:middle" o:gfxdata="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" fillcolor="#e7e6e6 [3214]" stroked="f" strokeweight="1pt"/>
+              <v:rect w14:anchorId="5BA2A124" id="Rechteck 25" o:spid="_x0000_s1026" style="position:absolute;margin-left:528.5pt;margin-top:226pt;width:235.15pt;height:9.25pt;z-index:251616768;visibility:visible;mso-wrap-style:square;mso-width-percent:0;mso-height-percent:0;mso-wrap-distance-left:9pt;mso-wrap-distance-top:0;mso-wrap-distance-right:9pt;mso-wrap-distance-bottom:0;mso-position-horizontal:absolute;mso-position-horizontal-relative:text;mso-position-vertical:absolute;mso-position-vertical-relative:text;mso-width-percent:0;mso-height-percent:0;mso-width-relative:margin;mso-height-relative:margin;v-text-anchor:middle" o:gfxdata="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" fillcolor="#e7e6e6 [3214]" stroked="f" strokeweight="1pt"/>
             </w:pict>
           </mc:Fallback>
         </mc:AlternateContent>
@@ -5365,7 +5401,7 @@
           </mc:Choice>
           <mc:Fallback>
             <w:pict>
-              <v:rect w14:anchorId="7A204106" id="Rechteck 21" o:spid="_x0000_s1026" style="position:absolute;margin-left:171.95pt;margin-top:297.3pt;width:313.2pt;height:211.55pt;z-index:251683328;visibility:visible;mso-wrap-style:square;mso-width-percent:0;mso-height-percent:0;mso-wrap-distance-left:9pt;mso-wrap-distance-top:0;mso-wrap-distance-right:9pt;mso-wrap-distance-bottom:0;mso-position-horizontal:absolute;mso-position-horizontal-relative:text;mso-position-vertical:absolute;mso-position-vertical-relative:text;mso-width-percent:0;mso-height-percent:0;mso-width-relative:margin;mso-height-relative:margin;v-text-anchor:middle" o:gfxdata="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" fillcolor="#f2f2f2 [3052]" stroked="f" strokeweight="1pt"/>
+              <v:rect w14:anchorId="6D72847A" id="Rechteck 21" o:spid="_x0000_s1026" style="position:absolute;margin-left:171.95pt;margin-top:297.3pt;width:313.2pt;height:211.55pt;z-index:251683328;visibility:visible;mso-wrap-style:square;mso-width-percent:0;mso-height-percent:0;mso-wrap-distance-left:9pt;mso-wrap-distance-top:0;mso-wrap-distance-right:9pt;mso-wrap-distance-bottom:0;mso-position-horizontal:absolute;mso-position-horizontal-relative:text;mso-position-vertical:absolute;mso-position-vertical-relative:text;mso-width-percent:0;mso-height-percent:0;mso-width-relative:margin;mso-height-relative:margin;v-text-anchor:middle" o:gfxdata="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" fillcolor="#f2f2f2 [3052]" stroked="f" strokeweight="1pt"/>
             </w:pict>
           </mc:Fallback>
         </mc:AlternateContent>
@@ -5864,7 +5900,7 @@
           </mc:Choice>
           <mc:Fallback>
             <w:pict>
-              <v:rect w14:anchorId="665317D7" id="Rechteck 14" o:spid="_x0000_s1026" style="position:absolute;margin-left:-43.05pt;margin-top:496.7pt;width:171.5pt;height:9.3pt;z-index:251606528;visibility:visible;mso-wrap-style:square;mso-width-percent:0;mso-height-percent:0;mso-wrap-distance-left:9pt;mso-wrap-distance-top:0;mso-wrap-distance-right:9pt;mso-wrap-distance-bottom:0;mso-position-horizontal:absolute;mso-position-horizontal-relative:text;mso-position-vertical:absolute;mso-position-vertical-relative:text;mso-width-percent:0;mso-height-percent:0;mso-width-relative:margin;mso-height-relative:margin;v-text-anchor:middle" o:gfxdata="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" fillcolor="#e7e6e6 [3214]" stroked="f" strokeweight="1pt"/>
+              <v:rect w14:anchorId="37235ED0" id="Rechteck 14" o:spid="_x0000_s1026" style="position:absolute;margin-left:-43.05pt;margin-top:496.7pt;width:171.5pt;height:9.3pt;z-index:251606528;visibility:visible;mso-wrap-style:square;mso-width-percent:0;mso-height-percent:0;mso-wrap-distance-left:9pt;mso-wrap-distance-top:0;mso-wrap-distance-right:9pt;mso-wrap-distance-bottom:0;mso-position-horizontal:absolute;mso-position-horizontal-relative:text;mso-position-vertical:absolute;mso-position-vertical-relative:text;mso-width-percent:0;mso-height-percent:0;mso-width-relative:margin;mso-height-relative:margin;v-text-anchor:middle" o:gfxdata="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" fillcolor="#e7e6e6 [3214]" stroked="f" strokeweight="1pt"/>
             </w:pict>
           </mc:Fallback>
         </mc:AlternateContent>
@@ -5945,7 +5981,7 @@
           </mc:Choice>
           <mc:Fallback>
             <w:pict>
-              <v:rect w14:anchorId="22838D95" id="Rechteck 13" o:spid="_x0000_s1026" style="position:absolute;margin-left:-43.05pt;margin-top:466.65pt;width:171.5pt;height:9.3pt;z-index:251604480;visibility:visible;mso-wrap-style:square;mso-width-percent:0;mso-height-percent:0;mso-wrap-distance-left:9pt;mso-wrap-distance-top:0;mso-wrap-distance-right:9pt;mso-wrap-distance-bottom:0;mso-position-horizontal:absolute;mso-position-horizontal-relative:text;mso-position-vertical:absolute;mso-position-vertical-relative:text;mso-width-percent:0;mso-height-percent:0;mso-width-relative:margin;mso-height-relative:margin;v-text-anchor:middle" o:gfxdata="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" fillcolor="#e7e6e6 [3214]" stroked="f" strokeweight="1pt"/>
+              <v:rect w14:anchorId="00E42D4C" id="Rechteck 13" o:spid="_x0000_s1026" style="position:absolute;margin-left:-43.05pt;margin-top:466.65pt;width:171.5pt;height:9.3pt;z-index:251604480;visibility:visible;mso-wrap-style:square;mso-width-percent:0;mso-height-percent:0;mso-wrap-distance-left:9pt;mso-wrap-distance-top:0;mso-wrap-distance-right:9pt;mso-wrap-distance-bottom:0;mso-position-horizontal:absolute;mso-position-horizontal-relative:text;mso-position-vertical:absolute;mso-position-vertical-relative:text;mso-width-percent:0;mso-height-percent:0;mso-width-relative:margin;mso-height-relative:margin;v-text-anchor:middle" o:gfxdata="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" fillcolor="#e7e6e6 [3214]" stroked="f" strokeweight="1pt"/>
             </w:pict>
           </mc:Fallback>
         </mc:AlternateContent>
@@ -6026,7 +6062,7 @@
           </mc:Choice>
           <mc:Fallback>
             <w:pict>
-              <v:rect w14:anchorId="366C4200" id="Rechteck 12" o:spid="_x0000_s1026" style="position:absolute;margin-left:-43.05pt;margin-top:436.75pt;width:171.5pt;height:9.3pt;z-index:251602432;visibility:visible;mso-wrap-style:square;mso-width-percent:0;mso-height-percent:0;mso-wrap-distance-left:9pt;mso-wrap-distance-top:0;mso-wrap-distance-right:9pt;mso-wrap-distance-bottom:0;mso-position-horizontal:absolute;mso-position-horizontal-relative:text;mso-position-vertical:absolute;mso-position-vertical-relative:text;mso-width-percent:0;mso-height-percent:0;mso-width-relative:margin;mso-height-relative:margin;v-text-anchor:middle" o:gfxdata="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" fillcolor="#e7e6e6 [3214]" stroked="f" strokeweight="1pt"/>
+              <v:rect w14:anchorId="16EE5995" id="Rechteck 12" o:spid="_x0000_s1026" style="position:absolute;margin-left:-43.05pt;margin-top:436.75pt;width:171.5pt;height:9.3pt;z-index:251602432;visibility:visible;mso-wrap-style:square;mso-width-percent:0;mso-height-percent:0;mso-wrap-distance-left:9pt;mso-wrap-distance-top:0;mso-wrap-distance-right:9pt;mso-wrap-distance-bottom:0;mso-position-horizontal:absolute;mso-position-horizontal-relative:text;mso-position-vertical:absolute;mso-position-vertical-relative:text;mso-width-percent:0;mso-height-percent:0;mso-width-relative:margin;mso-height-relative:margin;v-text-anchor:middle" o:gfxdata="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" fillcolor="#e7e6e6 [3214]" stroked="f" strokeweight="1pt"/>
             </w:pict>
           </mc:Fallback>
         </mc:AlternateContent>
@@ -6107,7 +6143,7 @@
           </mc:Choice>
           <mc:Fallback>
             <w:pict>
-              <v:rect w14:anchorId="49C1E3CD" id="Rechteck 11" o:spid="_x0000_s1026" style="position:absolute;margin-left:-43.05pt;margin-top:406.65pt;width:171.55pt;height:9.3pt;z-index:251608576;visibility:visible;mso-wrap-style:square;mso-width-percent:0;mso-height-percent:0;mso-wrap-distance-left:9pt;mso-wrap-distance-top:0;mso-wrap-distance-right:9pt;mso-wrap-distance-bottom:0;mso-position-horizontal:absolute;mso-position-horizontal-relative:text;mso-position-vertical:absolute;mso-position-vertical-relative:text;mso-width-percent:0;mso-height-percent:0;mso-width-relative:margin;mso-height-relative:margin;v-text-anchor:middle" o:gfxdata="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" fillcolor="#e7e6e6 [3214]" stroked="f" strokeweight="1pt"/>
+              <v:rect w14:anchorId="256F681C" id="Rechteck 11" o:spid="_x0000_s1026" style="position:absolute;margin-left:-43.05pt;margin-top:406.65pt;width:171.55pt;height:9.3pt;z-index:251608576;visibility:visible;mso-wrap-style:square;mso-width-percent:0;mso-height-percent:0;mso-wrap-distance-left:9pt;mso-wrap-distance-top:0;mso-wrap-distance-right:9pt;mso-wrap-distance-bottom:0;mso-position-horizontal:absolute;mso-position-horizontal-relative:text;mso-position-vertical:absolute;mso-position-vertical-relative:text;mso-width-percent:0;mso-height-percent:0;mso-width-relative:margin;mso-height-relative:margin;v-text-anchor:middle" o:gfxdata="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" fillcolor="#e7e6e6 [3214]" stroked="f" strokeweight="1pt"/>
             </w:pict>
           </mc:Fallback>
         </mc:AlternateContent>
@@ -6296,7 +6332,7 @@
                                 <w:sz w:val="20"/>
                                 <w:szCs w:val="20"/>
                               </w:rPr>
-                              <w:t>Wenn ich groß bin, will ich auch so sein wie Ich</w:t>
+                              <w:t>Jeder Tag ist ein neuer Anfang</w:t>
                             </w:r>
                             <w:r>
                               <w:rPr>
@@ -6356,7 +6392,7 @@
                           <w:sz w:val="20"/>
                           <w:szCs w:val="20"/>
                         </w:rPr>
-                        <w:t>Wenn ich groß bin, will ich auch so sein wie Ich</w:t>
+                        <w:t>Jeder Tag ist ein neuer Anfang</w:t>
                       </w:r>
                       <w:r>
                         <w:rPr>
@@ -6451,7 +6487,7 @@
           </mc:Choice>
           <mc:Fallback>
             <w:pict>
-              <v:rect w14:anchorId="3AD5876E" id="Rechteck 4" o:spid="_x0000_s1026" style="position:absolute;margin-left:-49.9pt;margin-top:222.45pt;width:182.5pt;height:39.45pt;z-index:251665920;visibility:visible;mso-wrap-style:square;mso-width-percent:0;mso-height-percent:0;mso-wrap-distance-left:9pt;mso-wrap-distance-top:0;mso-wrap-distance-right:9pt;mso-wrap-distance-bottom:0;mso-position-horizontal:absolute;mso-position-horizontal-relative:text;mso-position-vertical:absolute;mso-position-vertical-relative:text;mso-width-percent:0;mso-height-percent:0;mso-width-relative:margin;mso-height-relative:margin;v-text-anchor:middle" o:gfxdata="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" fillcolor="#5b9bd5 [3204]" strokecolor="black [3213]" strokeweight="1pt"/>
+              <v:rect w14:anchorId="7369BD6D" id="Rechteck 4" o:spid="_x0000_s1026" style="position:absolute;margin-left:-49.9pt;margin-top:222.45pt;width:182.5pt;height:39.45pt;z-index:251665920;visibility:visible;mso-wrap-style:square;mso-width-percent:0;mso-height-percent:0;mso-wrap-distance-left:9pt;mso-wrap-distance-top:0;mso-wrap-distance-right:9pt;mso-wrap-distance-bottom:0;mso-position-horizontal:absolute;mso-position-horizontal-relative:text;mso-position-vertical:absolute;mso-position-vertical-relative:text;mso-width-percent:0;mso-height-percent:0;mso-width-relative:margin;mso-height-relative:margin;v-text-anchor:middle" o:gfxdata="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" fillcolor="#5b9bd5 [3204]" strokecolor="black [3213]" strokeweight="1pt"/>
             </w:pict>
           </mc:Fallback>
         </mc:AlternateContent>
@@ -6528,7 +6564,7 @@
           </mc:Choice>
           <mc:Fallback>
             <w:pict>
-              <v:rect w14:anchorId="2E93480F" id="Rechteck 2" o:spid="_x0000_s1026" style="position:absolute;margin-left:-80.55pt;margin-top:-31.4pt;width:852.7pt;height:52.6pt;z-index:251655680;visibility:visible;mso-wrap-style:square;mso-width-percent:0;mso-wrap-distance-left:9pt;mso-wrap-distance-top:0;mso-wrap-distance-right:9pt;mso-wrap-distance-bottom:0;mso-position-horizontal:absolute;mso-position-horizontal-relative:text;mso-position-vertical:absolute;mso-position-vertical-relative:text;mso-width-percent:0;mso-width-relative:margin;v-text-anchor:middle" o:gfxdata="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" fillcolor="#5b9bd5 [3204]" strokecolor="black [3213]" strokeweight="1pt"/>
+              <v:rect w14:anchorId="333E2C0D" id="Rechteck 2" o:spid="_x0000_s1026" style="position:absolute;margin-left:-80.55pt;margin-top:-31.4pt;width:852.7pt;height:52.6pt;z-index:251655680;visibility:visible;mso-wrap-style:square;mso-width-percent:0;mso-wrap-distance-left:9pt;mso-wrap-distance-top:0;mso-wrap-distance-right:9pt;mso-wrap-distance-bottom:0;mso-position-horizontal:absolute;mso-position-horizontal-relative:text;mso-position-vertical:absolute;mso-position-vertical-relative:text;mso-width-percent:0;mso-width-relative:margin;v-text-anchor:middle" o:gfxdata="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" fillcolor="#5b9bd5 [3204]" strokecolor="black [3213]" strokeweight="1pt"/>
             </w:pict>
           </mc:Fallback>
         </mc:AlternateContent>
@@ -6607,7 +6643,7 @@
           </mc:Choice>
           <mc:Fallback>
             <w:pict>
-              <v:rect w14:anchorId="2EEFEA9A" id="Rechteck 1" o:spid="_x0000_s1026" style="position:absolute;margin-left:-49.9pt;margin-top:29.95pt;width:182.5pt;height:185pt;z-index:251651584;visibility:visible;mso-wrap-style:square;mso-wrap-distance-left:9pt;mso-wrap-distance-top:0;mso-wrap-distance-right:9pt;mso-wrap-distance-bottom:0;mso-position-horizontal:absolute;mso-position-horizontal-relative:text;mso-position-vertical:absolute;mso-position-vertical-relative:text;v-text-anchor:middle" o:gfxdata="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" fillcolor="#d8d8d8 [2732]" strokecolor="black [3213]" strokeweight="1pt"/>
+              <v:rect w14:anchorId="3193D1CD" id="Rechteck 1" o:spid="_x0000_s1026" style="position:absolute;margin-left:-49.9pt;margin-top:29.95pt;width:182.5pt;height:185pt;z-index:251651584;visibility:visible;mso-wrap-style:square;mso-wrap-distance-left:9pt;mso-wrap-distance-top:0;mso-wrap-distance-right:9pt;mso-wrap-distance-bottom:0;mso-position-horizontal:absolute;mso-position-horizontal-relative:text;mso-position-vertical:absolute;mso-position-vertical-relative:text;v-text-anchor:middle" o:gfxdata="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" fillcolor="#d8d8d8 [2732]" strokecolor="black [3213]" strokeweight="1pt"/>
             </w:pict>
           </mc:Fallback>
         </mc:AlternateContent>

</xml_diff>

<commit_message>
Änderung der Designfarbe angepasst an die Website
</commit_message>
<xml_diff>
--- a/Docs/Personas/Persona_Chantal.docx
+++ b/Docs/Personas/Persona_Chantal.docx
@@ -1,6 +1,6 @@
 
 <file path=word/document.xml><?xml version="1.0" encoding="utf-8"?>
-<w:document xmlns:wpc="http://schemas.microsoft.com/office/word/2010/wordprocessingCanvas" xmlns:mc="http://schemas.openxmlformats.org/markup-compatibility/2006" xmlns:o="urn:schemas-microsoft-com:office:office" xmlns:r="http://schemas.openxmlformats.org/officeDocument/2006/relationships" xmlns:m="http://schemas.openxmlformats.org/officeDocument/2006/math" xmlns:v="urn:schemas-microsoft-com:vml" xmlns:wp14="http://schemas.microsoft.com/office/word/2010/wordprocessingDrawing" xmlns:wp="http://schemas.openxmlformats.org/drawingml/2006/wordprocessingDrawing" xmlns:w10="urn:schemas-microsoft-com:office:word" xmlns:w="http://schemas.openxmlformats.org/wordprocessingml/2006/main" xmlns:w14="http://schemas.microsoft.com/office/word/2010/wordml" xmlns:w15="http://schemas.microsoft.com/office/word/2012/wordml" xmlns:wpg="http://schemas.microsoft.com/office/word/2010/wordprocessingGroup" xmlns:wpi="http://schemas.microsoft.com/office/word/2010/wordprocessingInk" xmlns:wne="http://schemas.microsoft.com/office/word/2006/wordml" xmlns:wps="http://schemas.microsoft.com/office/word/2010/wordprocessingShape" mc:Ignorable="w14 w15 wp14">
+<w:document xmlns:wpc="http://schemas.microsoft.com/office/word/2010/wordprocessingCanvas" xmlns:cx="http://schemas.microsoft.com/office/drawing/2014/chartex" xmlns:cx1="http://schemas.microsoft.com/office/drawing/2015/9/8/chartex" xmlns:mc="http://schemas.openxmlformats.org/markup-compatibility/2006" xmlns:o="urn:schemas-microsoft-com:office:office" xmlns:r="http://schemas.openxmlformats.org/officeDocument/2006/relationships" xmlns:m="http://schemas.openxmlformats.org/officeDocument/2006/math" xmlns:v="urn:schemas-microsoft-com:vml" xmlns:wp14="http://schemas.microsoft.com/office/word/2010/wordprocessingDrawing" xmlns:wp="http://schemas.openxmlformats.org/drawingml/2006/wordprocessingDrawing" xmlns:w10="urn:schemas-microsoft-com:office:word" xmlns:w="http://schemas.openxmlformats.org/wordprocessingml/2006/main" xmlns:w14="http://schemas.microsoft.com/office/word/2010/wordml" xmlns:w15="http://schemas.microsoft.com/office/word/2012/wordml" xmlns:w16se="http://schemas.microsoft.com/office/word/2015/wordml/symex" xmlns:wpg="http://schemas.microsoft.com/office/word/2010/wordprocessingGroup" xmlns:wpi="http://schemas.microsoft.com/office/word/2010/wordprocessingInk" xmlns:wne="http://schemas.microsoft.com/office/word/2006/wordml" xmlns:wps="http://schemas.microsoft.com/office/word/2010/wordprocessingShape" mc:Ignorable="w14 w15 w16se wp14">
   <w:body>
     <w:p>
       <w:r>
@@ -236,6 +236,9 @@
                         <a:prstGeom prst="rect">
                           <a:avLst/>
                         </a:prstGeom>
+                        <a:solidFill>
+                          <a:srgbClr val="9A33B2"/>
+                        </a:solidFill>
                         <a:ln>
                           <a:noFill/>
                         </a:ln>
@@ -277,7 +280,7 @@
           </mc:Choice>
           <mc:Fallback>
             <w:pict>
-              <v:rect w14:anchorId="6E250CA3" id="Rechteck 5" o:spid="_x0000_s1026" style="position:absolute;margin-left:527.35pt;margin-top:226.15pt;width:156.7pt;height:9.25pt;flip:x;z-index:251624960;visibility:visible;mso-wrap-style:square;mso-width-percent:0;mso-height-percent:0;mso-wrap-distance-left:9pt;mso-wrap-distance-top:0;mso-wrap-distance-right:9pt;mso-wrap-distance-bottom:0;mso-position-horizontal:absolute;mso-position-horizontal-relative:text;mso-position-vertical:absolute;mso-position-vertical-relative:text;mso-width-percent:0;mso-height-percent:0;mso-width-relative:margin;mso-height-relative:margin;v-text-anchor:middle" o:gfxdata="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" fillcolor="#5b9bd5 [3204]" stroked="f" strokeweight="1pt"/>
+              <v:rect w14:anchorId="37A679F2" id="Rechteck 5" o:spid="_x0000_s1026" style="position:absolute;margin-left:527.35pt;margin-top:226.15pt;width:156.7pt;height:9.25pt;flip:x;z-index:251624960;visibility:visible;mso-wrap-style:square;mso-width-percent:0;mso-height-percent:0;mso-wrap-distance-left:9pt;mso-wrap-distance-top:0;mso-wrap-distance-right:9pt;mso-wrap-distance-bottom:0;mso-position-horizontal:absolute;mso-position-horizontal-relative:text;mso-position-vertical:absolute;mso-position-vertical-relative:text;mso-width-percent:0;mso-height-percent:0;mso-width-relative:margin;mso-height-relative:margin;v-text-anchor:middle" o:gfxdata="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" fillcolor="#9a33b2" stroked="f" strokeweight="1pt"/>
             </w:pict>
           </mc:Fallback>
         </mc:AlternateContent>
@@ -315,6 +318,9 @@
                         <a:prstGeom prst="rect">
                           <a:avLst/>
                         </a:prstGeom>
+                        <a:solidFill>
+                          <a:srgbClr val="9A33B2"/>
+                        </a:solidFill>
                         <a:ln>
                           <a:noFill/>
                         </a:ln>
@@ -356,7 +362,7 @@
           </mc:Choice>
           <mc:Fallback>
             <w:pict>
-              <v:rect w14:anchorId="672F51C0" id="Rechteck 40" o:spid="_x0000_s1026" style="position:absolute;margin-left:527.65pt;margin-top:468.4pt;width:39pt;height:9.25pt;flip:x;z-index:251627008;visibility:visible;mso-wrap-style:square;mso-width-percent:0;mso-height-percent:0;mso-wrap-distance-left:9pt;mso-wrap-distance-top:0;mso-wrap-distance-right:9pt;mso-wrap-distance-bottom:0;mso-position-horizontal:absolute;mso-position-horizontal-relative:text;mso-position-vertical:absolute;mso-position-vertical-relative:text;mso-width-percent:0;mso-height-percent:0;mso-width-relative:margin;mso-height-relative:margin;v-text-anchor:middle" o:gfxdata="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" fillcolor="#5b9bd5 [3204]" stroked="f" strokeweight="1pt"/>
+              <v:rect w14:anchorId="5779BA8F" id="Rechteck 40" o:spid="_x0000_s1026" style="position:absolute;margin-left:527.65pt;margin-top:468.4pt;width:39pt;height:9.25pt;flip:x;z-index:251627008;visibility:visible;mso-wrap-style:square;mso-width-percent:0;mso-height-percent:0;mso-wrap-distance-left:9pt;mso-wrap-distance-top:0;mso-wrap-distance-right:9pt;mso-wrap-distance-bottom:0;mso-position-horizontal:absolute;mso-position-horizontal-relative:text;mso-position-vertical:absolute;mso-position-vertical-relative:text;mso-width-percent:0;mso-height-percent:0;mso-width-relative:margin;mso-height-relative:margin;v-text-anchor:middle" o:gfxdata="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" fillcolor="#9a33b2" stroked="f" strokeweight="1pt"/>
             </w:pict>
           </mc:Fallback>
         </mc:AlternateContent>
@@ -394,6 +400,9 @@
                         <a:prstGeom prst="rect">
                           <a:avLst/>
                         </a:prstGeom>
+                        <a:solidFill>
+                          <a:srgbClr val="9A33B2"/>
+                        </a:solidFill>
                         <a:ln>
                           <a:noFill/>
                         </a:ln>
@@ -435,7 +444,7 @@
           </mc:Choice>
           <mc:Fallback>
             <w:pict>
-              <v:rect w14:anchorId="264BC621" id="Rechteck 39" o:spid="_x0000_s1026" style="position:absolute;margin-left:527.8pt;margin-top:497.8pt;width:78pt;height:10pt;flip:x;z-index:251714048;visibility:visible;mso-wrap-style:square;mso-width-percent:0;mso-height-percent:0;mso-wrap-distance-left:9pt;mso-wrap-distance-top:0;mso-wrap-distance-right:9pt;mso-wrap-distance-bottom:0;mso-position-horizontal:absolute;mso-position-horizontal-relative:text;mso-position-vertical:absolute;mso-position-vertical-relative:text;mso-width-percent:0;mso-height-percent:0;mso-width-relative:margin;mso-height-relative:margin;v-text-anchor:middle" o:gfxdata="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" fillcolor="#5b9bd5 [3204]" stroked="f" strokeweight="1pt"/>
+              <v:rect w14:anchorId="39C676D1" id="Rechteck 39" o:spid="_x0000_s1026" style="position:absolute;margin-left:527.8pt;margin-top:497.8pt;width:78pt;height:10pt;flip:x;z-index:251714048;visibility:visible;mso-wrap-style:square;mso-width-percent:0;mso-height-percent:0;mso-wrap-distance-left:9pt;mso-wrap-distance-top:0;mso-wrap-distance-right:9pt;mso-wrap-distance-bottom:0;mso-position-horizontal:absolute;mso-position-horizontal-relative:text;mso-position-vertical:absolute;mso-position-vertical-relative:text;mso-width-percent:0;mso-height-percent:0;mso-width-relative:margin;mso-height-relative:margin;v-text-anchor:middle" o:gfxdata="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" fillcolor="#9a33b2" stroked="f" strokeweight="1pt"/>
             </w:pict>
           </mc:Fallback>
         </mc:AlternateContent>
@@ -473,6 +482,9 @@
                         <a:prstGeom prst="rect">
                           <a:avLst/>
                         </a:prstGeom>
+                        <a:solidFill>
+                          <a:srgbClr val="9A33B2"/>
+                        </a:solidFill>
                         <a:ln>
                           <a:noFill/>
                         </a:ln>
@@ -514,7 +526,7 @@
           </mc:Choice>
           <mc:Fallback>
             <w:pict>
-              <v:rect w14:anchorId="11EE08D6" id="Rechteck 41" o:spid="_x0000_s1026" style="position:absolute;margin-left:528.35pt;margin-top:439.15pt;width:203pt;height:9.25pt;flip:x;z-index:251629056;visibility:visible;mso-wrap-style:square;mso-width-percent:0;mso-height-percent:0;mso-wrap-distance-left:9pt;mso-wrap-distance-top:0;mso-wrap-distance-right:9pt;mso-wrap-distance-bottom:0;mso-position-horizontal:absolute;mso-position-horizontal-relative:text;mso-position-vertical:absolute;mso-position-vertical-relative:text;mso-width-percent:0;mso-height-percent:0;mso-width-relative:margin;mso-height-relative:margin;v-text-anchor:middle" o:gfxdata="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" fillcolor="#5b9bd5 [3204]" stroked="f" strokeweight="1pt"/>
+              <v:rect w14:anchorId="68719721" id="Rechteck 41" o:spid="_x0000_s1026" style="position:absolute;margin-left:528.35pt;margin-top:439.15pt;width:203pt;height:9.25pt;flip:x;z-index:251629056;visibility:visible;mso-wrap-style:square;mso-width-percent:0;mso-height-percent:0;mso-wrap-distance-left:9pt;mso-wrap-distance-top:0;mso-wrap-distance-right:9pt;mso-wrap-distance-bottom:0;mso-position-horizontal:absolute;mso-position-horizontal-relative:text;mso-position-vertical:absolute;mso-position-vertical-relative:text;mso-width-percent:0;mso-height-percent:0;mso-width-relative:margin;mso-height-relative:margin;v-text-anchor:middle" o:gfxdata="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" fillcolor="#9a33b2" stroked="f" strokeweight="1pt"/>
             </w:pict>
           </mc:Fallback>
         </mc:AlternateContent>
@@ -552,6 +564,9 @@
                         <a:prstGeom prst="rect">
                           <a:avLst/>
                         </a:prstGeom>
+                        <a:solidFill>
+                          <a:srgbClr val="9A33B2"/>
+                        </a:solidFill>
                         <a:ln>
                           <a:noFill/>
                         </a:ln>
@@ -593,7 +608,7 @@
           </mc:Choice>
           <mc:Fallback>
             <w:pict>
-              <v:rect w14:anchorId="4853974F" id="Rechteck 42" o:spid="_x0000_s1026" style="position:absolute;margin-left:529.15pt;margin-top:409.15pt;width:76.5pt;height:9.25pt;flip:x;z-index:251631104;visibility:visible;mso-wrap-style:square;mso-width-percent:0;mso-height-percent:0;mso-wrap-distance-left:9pt;mso-wrap-distance-top:0;mso-wrap-distance-right:9pt;mso-wrap-distance-bottom:0;mso-position-horizontal:absolute;mso-position-horizontal-relative:text;mso-position-vertical:absolute;mso-position-vertical-relative:text;mso-width-percent:0;mso-height-percent:0;mso-width-relative:margin;mso-height-relative:margin;v-text-anchor:middle" o:gfxdata="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" fillcolor="#5b9bd5 [3204]" stroked="f" strokeweight="1pt"/>
+              <v:rect w14:anchorId="37770E4A" id="Rechteck 42" o:spid="_x0000_s1026" style="position:absolute;margin-left:529.15pt;margin-top:409.15pt;width:76.5pt;height:9.25pt;flip:x;z-index:251631104;visibility:visible;mso-wrap-style:square;mso-width-percent:0;mso-height-percent:0;mso-wrap-distance-left:9pt;mso-wrap-distance-top:0;mso-wrap-distance-right:9pt;mso-wrap-distance-bottom:0;mso-position-horizontal:absolute;mso-position-horizontal-relative:text;mso-position-vertical:absolute;mso-position-vertical-relative:text;mso-width-percent:0;mso-height-percent:0;mso-width-relative:margin;mso-height-relative:margin;v-text-anchor:middle" o:gfxdata="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" fillcolor="#9a33b2" stroked="f" strokeweight="1pt"/>
             </w:pict>
           </mc:Fallback>
         </mc:AlternateContent>
@@ -631,6 +646,9 @@
                         <a:prstGeom prst="rect">
                           <a:avLst/>
                         </a:prstGeom>
+                        <a:solidFill>
+                          <a:srgbClr val="9A33B2"/>
+                        </a:solidFill>
                         <a:ln>
                           <a:noFill/>
                         </a:ln>
@@ -672,7 +690,7 @@
           </mc:Choice>
           <mc:Fallback>
             <w:pict>
-              <v:rect w14:anchorId="260DBBA6" id="Rechteck 37" o:spid="_x0000_s1026" style="position:absolute;margin-left:528.4pt;margin-top:106.9pt;width:87.1pt;height:9.25pt;flip:x;z-index:251653632;visibility:visible;mso-wrap-style:square;mso-width-percent:0;mso-height-percent:0;mso-wrap-distance-left:9pt;mso-wrap-distance-top:0;mso-wrap-distance-right:9pt;mso-wrap-distance-bottom:0;mso-position-horizontal:absolute;mso-position-horizontal-relative:text;mso-position-vertical:absolute;mso-position-vertical-relative:text;mso-width-percent:0;mso-height-percent:0;mso-width-relative:margin;mso-height-relative:margin;v-text-anchor:middle" o:gfxdata="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" fillcolor="#5b9bd5 [3204]" stroked="f" strokeweight="1pt"/>
+              <v:rect w14:anchorId="10829006" id="Rechteck 37" o:spid="_x0000_s1026" style="position:absolute;margin-left:528.4pt;margin-top:106.9pt;width:87.1pt;height:9.25pt;flip:x;z-index:251653632;visibility:visible;mso-wrap-style:square;mso-width-percent:0;mso-height-percent:0;mso-wrap-distance-left:9pt;mso-wrap-distance-top:0;mso-wrap-distance-right:9pt;mso-wrap-distance-bottom:0;mso-position-horizontal:absolute;mso-position-horizontal-relative:text;mso-position-vertical:absolute;mso-position-vertical-relative:text;mso-width-percent:0;mso-height-percent:0;mso-width-relative:margin;mso-height-relative:margin;v-text-anchor:middle" o:gfxdata="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" fillcolor="#9a33b2" stroked="f" strokeweight="1pt"/>
             </w:pict>
           </mc:Fallback>
         </mc:AlternateContent>
@@ -710,6 +728,9 @@
                         <a:prstGeom prst="rect">
                           <a:avLst/>
                         </a:prstGeom>
+                        <a:solidFill>
+                          <a:srgbClr val="9A33B2"/>
+                        </a:solidFill>
                         <a:ln>
                           <a:noFill/>
                         </a:ln>
@@ -751,7 +772,7 @@
           </mc:Choice>
           <mc:Fallback>
             <w:pict>
-              <v:rect w14:anchorId="4B5BD3F1" id="Rechteck 36" o:spid="_x0000_s1026" style="position:absolute;margin-left:528.4pt;margin-top:135.4pt;width:26.4pt;height:9.25pt;flip:x;z-index:251649536;visibility:visible;mso-wrap-style:square;mso-width-percent:0;mso-height-percent:0;mso-wrap-distance-left:9pt;mso-wrap-distance-top:0;mso-wrap-distance-right:9pt;mso-wrap-distance-bottom:0;mso-position-horizontal:absolute;mso-position-horizontal-relative:text;mso-position-vertical:absolute;mso-position-vertical-relative:text;mso-width-percent:0;mso-height-percent:0;mso-width-relative:margin;mso-height-relative:margin;v-text-anchor:middle" o:gfxdata="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" fillcolor="#5b9bd5 [3204]" stroked="f" strokeweight="1pt"/>
+              <v:rect w14:anchorId="4CDB4235" id="Rechteck 36" o:spid="_x0000_s1026" style="position:absolute;margin-left:528.4pt;margin-top:135.4pt;width:26.4pt;height:9.25pt;flip:x;z-index:251649536;visibility:visible;mso-wrap-style:square;mso-width-percent:0;mso-height-percent:0;mso-wrap-distance-left:9pt;mso-wrap-distance-top:0;mso-wrap-distance-right:9pt;mso-wrap-distance-bottom:0;mso-position-horizontal:absolute;mso-position-horizontal-relative:text;mso-position-vertical:absolute;mso-position-vertical-relative:text;mso-width-percent:0;mso-height-percent:0;mso-width-relative:margin;mso-height-relative:margin;v-text-anchor:middle" o:gfxdata="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" fillcolor="#9a33b2" stroked="f" strokeweight="1pt"/>
             </w:pict>
           </mc:Fallback>
         </mc:AlternateContent>
@@ -789,6 +810,9 @@
                         <a:prstGeom prst="rect">
                           <a:avLst/>
                         </a:prstGeom>
+                        <a:solidFill>
+                          <a:srgbClr val="9A33B2"/>
+                        </a:solidFill>
                         <a:ln>
                           <a:noFill/>
                         </a:ln>
@@ -830,7 +854,7 @@
           </mc:Choice>
           <mc:Fallback>
             <w:pict>
-              <v:rect w14:anchorId="559010F7" id="Rechteck 20" o:spid="_x0000_s1026" style="position:absolute;margin-left:47.8pt;margin-top:436.75pt;width:9.25pt;height:9.25pt;flip:x;z-index:251645440;visibility:visible;mso-wrap-style:square;mso-width-percent:0;mso-height-percent:0;mso-wrap-distance-left:9pt;mso-wrap-distance-top:0;mso-wrap-distance-right:9pt;mso-wrap-distance-bottom:0;mso-position-horizontal:absolute;mso-position-horizontal-relative:text;mso-position-vertical:absolute;mso-position-vertical-relative:text;mso-width-percent:0;mso-height-percent:0;mso-width-relative:margin;mso-height-relative:margin;v-text-anchor:middle" o:gfxdata="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" fillcolor="#5b9bd5 [3204]" stroked="f" strokeweight="1pt"/>
+              <v:rect w14:anchorId="26601893" id="Rechteck 20" o:spid="_x0000_s1026" style="position:absolute;margin-left:47.8pt;margin-top:436.75pt;width:9.25pt;height:9.25pt;flip:x;z-index:251645440;visibility:visible;mso-wrap-style:square;mso-width-percent:0;mso-height-percent:0;mso-wrap-distance-left:9pt;mso-wrap-distance-top:0;mso-wrap-distance-right:9pt;mso-wrap-distance-bottom:0;mso-position-horizontal:absolute;mso-position-horizontal-relative:text;mso-position-vertical:absolute;mso-position-vertical-relative:text;mso-width-percent:0;mso-height-percent:0;mso-width-relative:margin;mso-height-relative:margin;v-text-anchor:middle" o:gfxdata="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" fillcolor="#9a33b2" stroked="f" strokeweight="1pt"/>
             </w:pict>
           </mc:Fallback>
         </mc:AlternateContent>
@@ -868,6 +892,9 @@
                         <a:prstGeom prst="rect">
                           <a:avLst/>
                         </a:prstGeom>
+                        <a:solidFill>
+                          <a:srgbClr val="9A33B2"/>
+                        </a:solidFill>
                         <a:ln>
                           <a:noFill/>
                         </a:ln>
@@ -909,7 +936,7 @@
           </mc:Choice>
           <mc:Fallback>
             <w:pict>
-              <v:rect w14:anchorId="37AED6BE" id="Rechteck 19" o:spid="_x0000_s1026" style="position:absolute;margin-left:89.25pt;margin-top:406.6pt;width:9.25pt;height:9.25pt;flip:x;z-index:251643392;visibility:visible;mso-wrap-style:square;mso-width-percent:0;mso-height-percent:0;mso-wrap-distance-left:9pt;mso-wrap-distance-top:0;mso-wrap-distance-right:9pt;mso-wrap-distance-bottom:0;mso-position-horizontal:absolute;mso-position-horizontal-relative:text;mso-position-vertical:absolute;mso-position-vertical-relative:text;mso-width-percent:0;mso-height-percent:0;mso-width-relative:margin;mso-height-relative:margin;v-text-anchor:middle" o:gfxdata="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" fillcolor="#5b9bd5 [3204]" stroked="f" strokeweight="1pt"/>
+              <v:rect w14:anchorId="40B8F708" id="Rechteck 19" o:spid="_x0000_s1026" style="position:absolute;margin-left:89.25pt;margin-top:406.6pt;width:9.25pt;height:9.25pt;flip:x;z-index:251643392;visibility:visible;mso-wrap-style:square;mso-width-percent:0;mso-height-percent:0;mso-wrap-distance-left:9pt;mso-wrap-distance-top:0;mso-wrap-distance-right:9pt;mso-wrap-distance-bottom:0;mso-position-horizontal:absolute;mso-position-horizontal-relative:text;mso-position-vertical:absolute;mso-position-vertical-relative:text;mso-width-percent:0;mso-height-percent:0;mso-width-relative:margin;mso-height-relative:margin;v-text-anchor:middle" o:gfxdata="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" fillcolor="#9a33b2" stroked="f" strokeweight="1pt"/>
             </w:pict>
           </mc:Fallback>
         </mc:AlternateContent>
@@ -947,6 +974,9 @@
                         <a:prstGeom prst="rect">
                           <a:avLst/>
                         </a:prstGeom>
+                        <a:solidFill>
+                          <a:srgbClr val="9A33B2"/>
+                        </a:solidFill>
                         <a:ln>
                           <a:noFill/>
                         </a:ln>
@@ -988,7 +1018,7 @@
           </mc:Choice>
           <mc:Fallback>
             <w:pict>
-              <v:rect w14:anchorId="3432AB0D" id="Rechteck 17" o:spid="_x0000_s1026" style="position:absolute;margin-left:56.85pt;margin-top:466.55pt;width:9.25pt;height:9.25pt;flip:x;z-index:251641344;visibility:visible;mso-wrap-style:square;mso-width-percent:0;mso-height-percent:0;mso-wrap-distance-left:9pt;mso-wrap-distance-top:0;mso-wrap-distance-right:9pt;mso-wrap-distance-bottom:0;mso-position-horizontal:absolute;mso-position-horizontal-relative:text;mso-position-vertical:absolute;mso-position-vertical-relative:text;mso-width-percent:0;mso-height-percent:0;mso-width-relative:margin;mso-height-relative:margin;v-text-anchor:middle" o:gfxdata="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" fillcolor="#5b9bd5 [3204]" stroked="f" strokeweight="1pt"/>
+              <v:rect w14:anchorId="0BB7D550" id="Rechteck 17" o:spid="_x0000_s1026" style="position:absolute;margin-left:56.85pt;margin-top:466.55pt;width:9.25pt;height:9.25pt;flip:x;z-index:251641344;visibility:visible;mso-wrap-style:square;mso-width-percent:0;mso-height-percent:0;mso-wrap-distance-left:9pt;mso-wrap-distance-top:0;mso-wrap-distance-right:9pt;mso-wrap-distance-bottom:0;mso-position-horizontal:absolute;mso-position-horizontal-relative:text;mso-position-vertical:absolute;mso-position-vertical-relative:text;mso-width-percent:0;mso-height-percent:0;mso-width-relative:margin;mso-height-relative:margin;v-text-anchor:middle" o:gfxdata="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" fillcolor="#9a33b2" stroked="f" strokeweight="1pt"/>
             </w:pict>
           </mc:Fallback>
         </mc:AlternateContent>
@@ -1026,6 +1056,9 @@
                         <a:prstGeom prst="rect">
                           <a:avLst/>
                         </a:prstGeom>
+                        <a:solidFill>
+                          <a:srgbClr val="9A33B2"/>
+                        </a:solidFill>
                         <a:ln>
                           <a:noFill/>
                         </a:ln>
@@ -1067,7 +1100,7 @@
           </mc:Choice>
           <mc:Fallback>
             <w:pict>
-              <v:rect w14:anchorId="014DD62E" id="Rechteck 16" o:spid="_x0000_s1026" style="position:absolute;margin-left:77.95pt;margin-top:496.65pt;width:9.25pt;height:9.25pt;flip:x;z-index:251639296;visibility:visible;mso-wrap-style:square;mso-width-percent:0;mso-height-percent:0;mso-wrap-distance-left:9pt;mso-wrap-distance-top:0;mso-wrap-distance-right:9pt;mso-wrap-distance-bottom:0;mso-position-horizontal:absolute;mso-position-horizontal-relative:text;mso-position-vertical:absolute;mso-position-vertical-relative:text;mso-width-percent:0;mso-height-percent:0;mso-width-relative:margin;mso-height-relative:margin;v-text-anchor:middle" o:gfxdata="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" fillcolor="#5b9bd5 [3204]" stroked="f" strokeweight="1pt"/>
+              <v:rect w14:anchorId="014F1A50" id="Rechteck 16" o:spid="_x0000_s1026" style="position:absolute;margin-left:77.95pt;margin-top:496.65pt;width:9.25pt;height:9.25pt;flip:x;z-index:251639296;visibility:visible;mso-wrap-style:square;mso-width-percent:0;mso-height-percent:0;mso-wrap-distance-left:9pt;mso-wrap-distance-top:0;mso-wrap-distance-right:9pt;mso-wrap-distance-bottom:0;mso-position-horizontal:absolute;mso-position-horizontal-relative:text;mso-position-vertical:absolute;mso-position-vertical-relative:text;mso-width-percent:0;mso-height-percent:0;mso-width-relative:margin;mso-height-relative:margin;v-text-anchor:middle" o:gfxdata="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" fillcolor="#9a33b2" stroked="f" strokeweight="1pt"/>
             </w:pict>
           </mc:Fallback>
         </mc:AlternateContent>
@@ -1122,14 +1155,14 @@
                           <w:p>
                             <w:pPr>
                               <w:rPr>
-                                <w:color w:val="5B9BD5" w:themeColor="accent1"/>
+                                <w:color w:val="9A33B2"/>
                                 <w:sz w:val="44"/>
                                 <w:szCs w:val="44"/>
                               </w:rPr>
                             </w:pPr>
                             <w:r>
                               <w:rPr>
-                                <w:color w:val="5B9BD5" w:themeColor="accent1"/>
+                                <w:color w:val="9A33B2"/>
                                 <w:sz w:val="44"/>
                                 <w:szCs w:val="44"/>
                               </w:rPr>
@@ -1165,14 +1198,14 @@
                     <w:p>
                       <w:pPr>
                         <w:rPr>
-                          <w:color w:val="5B9BD5" w:themeColor="accent1"/>
+                          <w:color w:val="9A33B2"/>
                           <w:sz w:val="44"/>
                           <w:szCs w:val="44"/>
                         </w:rPr>
                       </w:pPr>
                       <w:r>
                         <w:rPr>
-                          <w:color w:val="5B9BD5" w:themeColor="accent1"/>
+                          <w:color w:val="9A33B2"/>
                           <w:sz w:val="44"/>
                           <w:szCs w:val="44"/>
                         </w:rPr>
@@ -1220,6 +1253,9 @@
                         <a:prstGeom prst="rect">
                           <a:avLst/>
                         </a:prstGeom>
+                        <a:solidFill>
+                          <a:srgbClr val="9A33B2"/>
+                        </a:solidFill>
                         <a:ln>
                           <a:noFill/>
                         </a:ln>
@@ -1261,7 +1297,7 @@
           </mc:Choice>
           <mc:Fallback>
             <w:pict>
-              <v:rect w14:anchorId="16A32749" id="Rechteck 28" o:spid="_x0000_s1026" style="position:absolute;margin-left:528.35pt;margin-top:195.65pt;width:41.95pt;height:9.25pt;flip:x;z-index:251647488;visibility:visible;mso-wrap-style:square;mso-width-percent:0;mso-height-percent:0;mso-wrap-distance-left:9pt;mso-wrap-distance-top:0;mso-wrap-distance-right:9pt;mso-wrap-distance-bottom:0;mso-position-horizontal:absolute;mso-position-horizontal-relative:text;mso-position-vertical:absolute;mso-position-vertical-relative:text;mso-width-percent:0;mso-height-percent:0;mso-width-relative:margin;mso-height-relative:margin;v-text-anchor:middle" o:gfxdata="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" fillcolor="#5b9bd5 [3204]" stroked="f" strokeweight="1pt"/>
+              <v:rect w14:anchorId="5CCC0E9B" id="Rechteck 28" o:spid="_x0000_s1026" style="position:absolute;margin-left:528.35pt;margin-top:195.65pt;width:41.95pt;height:9.25pt;flip:x;z-index:251647488;visibility:visible;mso-wrap-style:square;mso-width-percent:0;mso-height-percent:0;mso-wrap-distance-left:9pt;mso-wrap-distance-top:0;mso-wrap-distance-right:9pt;mso-wrap-distance-bottom:0;mso-position-horizontal:absolute;mso-position-horizontal-relative:text;mso-position-vertical:absolute;mso-position-vertical-relative:text;mso-width-percent:0;mso-height-percent:0;mso-width-relative:margin;mso-height-relative:margin;v-text-anchor:middle" o:gfxdata="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" fillcolor="#9a33b2" stroked="f" strokeweight="1pt"/>
             </w:pict>
           </mc:Fallback>
         </mc:AlternateContent>
@@ -1342,7 +1378,7 @@
           </mc:Choice>
           <mc:Fallback>
             <w:pict>
-              <v:oval w14:anchorId="63631E88" id="Ellipse 51" o:spid="_x0000_s1026" style="position:absolute;margin-left:582.65pt;margin-top:292.15pt;width:47.5pt;height:47.5pt;z-index:251663872;visibility:visible;mso-wrap-style:square;mso-width-percent:0;mso-height-percent:0;mso-wrap-distance-left:9pt;mso-wrap-distance-top:0;mso-wrap-distance-right:9pt;mso-wrap-distance-bottom:0;mso-position-horizontal:absolute;mso-position-horizontal-relative:text;mso-position-vertical:absolute;mso-position-vertical-relative:text;mso-width-percent:0;mso-height-percent:0;mso-width-relative:margin;mso-height-relative:margin;v-text-anchor:middle" o:gfxdata="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" filled="f" strokecolor="black [3213]" strokeweight="1pt">
+              <v:oval w14:anchorId="70AC077E" id="Ellipse 51" o:spid="_x0000_s1026" style="position:absolute;margin-left:582.65pt;margin-top:292.15pt;width:47.5pt;height:47.5pt;z-index:251663872;visibility:visible;mso-wrap-style:square;mso-width-percent:0;mso-height-percent:0;mso-wrap-distance-left:9pt;mso-wrap-distance-top:0;mso-wrap-distance-right:9pt;mso-wrap-distance-bottom:0;mso-position-horizontal:absolute;mso-position-horizontal-relative:text;mso-position-vertical:absolute;mso-position-vertical-relative:text;mso-width-percent:0;mso-height-percent:0;mso-width-relative:margin;mso-height-relative:margin;v-text-anchor:middle" o:gfxdata="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" filled="f" strokecolor="black [3213]" strokeweight="1pt">
                 <v:stroke joinstyle="miter"/>
               </v:oval>
             </w:pict>
@@ -1425,7 +1461,7 @@
           </mc:Choice>
           <mc:Fallback>
             <w:pict>
-              <v:oval w14:anchorId="3FF8709D" id="Ellipse 52" o:spid="_x0000_s1026" style="position:absolute;margin-left:636.65pt;margin-top:291.65pt;width:47.5pt;height:47.5pt;z-index:251667968;visibility:visible;mso-wrap-style:square;mso-width-percent:0;mso-height-percent:0;mso-wrap-distance-left:9pt;mso-wrap-distance-top:0;mso-wrap-distance-right:9pt;mso-wrap-distance-bottom:0;mso-position-horizontal:absolute;mso-position-horizontal-relative:text;mso-position-vertical:absolute;mso-position-vertical-relative:text;mso-width-percent:0;mso-height-percent:0;mso-width-relative:margin;mso-height-relative:margin;v-text-anchor:middle" o:gfxdata="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" filled="f" strokecolor="black [3213]" strokeweight="1pt">
+              <v:oval w14:anchorId="7C0B87D0" id="Ellipse 52" o:spid="_x0000_s1026" style="position:absolute;margin-left:636.65pt;margin-top:291.65pt;width:47.5pt;height:47.5pt;z-index:251667968;visibility:visible;mso-wrap-style:square;mso-width-percent:0;mso-height-percent:0;mso-wrap-distance-left:9pt;mso-wrap-distance-top:0;mso-wrap-distance-right:9pt;mso-wrap-distance-bottom:0;mso-position-horizontal:absolute;mso-position-horizontal-relative:text;mso-position-vertical:absolute;mso-position-vertical-relative:text;mso-width-percent:0;mso-height-percent:0;mso-width-relative:margin;mso-height-relative:margin;v-text-anchor:middle" o:gfxdata="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" filled="f" strokecolor="black [3213]" strokeweight="1pt">
                 <v:stroke joinstyle="miter"/>
               </v:oval>
             </w:pict>
@@ -1734,14 +1770,14 @@
                           <w:p>
                             <w:pPr>
                               <w:rPr>
-                                <w:color w:val="5B9BD5" w:themeColor="accent1"/>
+                                <w:color w:val="9A33B2"/>
                                 <w:sz w:val="44"/>
                                 <w:szCs w:val="44"/>
                               </w:rPr>
                             </w:pPr>
                             <w:r>
                               <w:rPr>
-                                <w:color w:val="5B9BD5" w:themeColor="accent1"/>
+                                <w:color w:val="9A33B2"/>
                                 <w:sz w:val="44"/>
                                 <w:szCs w:val="44"/>
                               </w:rPr>
@@ -1773,14 +1809,14 @@
                     <w:p>
                       <w:pPr>
                         <w:rPr>
-                          <w:color w:val="5B9BD5" w:themeColor="accent1"/>
+                          <w:color w:val="9A33B2"/>
                           <w:sz w:val="44"/>
                           <w:szCs w:val="44"/>
                         </w:rPr>
                       </w:pPr>
                       <w:r>
                         <w:rPr>
-                          <w:color w:val="5B9BD5" w:themeColor="accent1"/>
+                          <w:color w:val="9A33B2"/>
                           <w:sz w:val="44"/>
                           <w:szCs w:val="44"/>
                         </w:rPr>
@@ -1871,7 +1907,7 @@
           </mc:Choice>
           <mc:Fallback>
             <w:pict>
-              <v:oval w14:anchorId="2E30B28E" id="Ellipse 50" o:spid="_x0000_s1026" style="position:absolute;margin-left:527.65pt;margin-top:291.65pt;width:47.5pt;height:47.5pt;z-index:251712000;visibility:visible;mso-wrap-style:square;mso-width-percent:0;mso-height-percent:0;mso-wrap-distance-left:9pt;mso-wrap-distance-top:0;mso-wrap-distance-right:9pt;mso-wrap-distance-bottom:0;mso-position-horizontal:absolute;mso-position-horizontal-relative:text;mso-position-vertical:absolute;mso-position-vertical-relative:text;mso-width-percent:0;mso-height-percent:0;mso-width-relative:margin;mso-height-relative:margin;v-text-anchor:middle" o:gfxdata="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" filled="f" strokecolor="black [3213]" strokeweight="1pt">
+              <v:oval w14:anchorId="653C6C7D" id="Ellipse 50" o:spid="_x0000_s1026" style="position:absolute;margin-left:527.65pt;margin-top:291.65pt;width:47.5pt;height:47.5pt;z-index:251712000;visibility:visible;mso-wrap-style:square;mso-width-percent:0;mso-height-percent:0;mso-wrap-distance-left:9pt;mso-wrap-distance-top:0;mso-wrap-distance-right:9pt;mso-wrap-distance-bottom:0;mso-position-horizontal:absolute;mso-position-horizontal-relative:text;mso-position-vertical:absolute;mso-position-vertical-relative:text;mso-width-percent:0;mso-height-percent:0;mso-width-relative:margin;mso-height-relative:margin;v-text-anchor:middle" o:gfxdata="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" filled="f" strokecolor="black [3213]" strokeweight="1pt">
                 <v:stroke joinstyle="miter"/>
               </v:oval>
             </w:pict>
@@ -2048,10 +2084,11 @@
                                 <w:szCs w:val="20"/>
                               </w:rPr>
                             </w:pPr>
+                            <w:bookmarkStart w:id="0" w:name="_GoBack"/>
                             <w:r>
                               <w:rPr>
                                 <w:b/>
-                                <w:color w:val="5B9BD5" w:themeColor="accent1"/>
+                                <w:color w:val="9A33B2"/>
                                 <w:sz w:val="20"/>
                                 <w:szCs w:val="20"/>
                               </w:rPr>
@@ -2060,7 +2097,7 @@
                             <w:r>
                               <w:rPr>
                                 <w:b/>
-                                <w:color w:val="5B9BD5" w:themeColor="accent1"/>
+                                <w:color w:val="9A33B2"/>
                                 <w:sz w:val="20"/>
                                 <w:szCs w:val="20"/>
                               </w:rPr>
@@ -2093,7 +2130,7 @@
                             <w:r>
                               <w:rPr>
                                 <w:b/>
-                                <w:color w:val="5B9BD5" w:themeColor="accent1"/>
+                                <w:color w:val="9A33B2"/>
                                 <w:sz w:val="20"/>
                                 <w:szCs w:val="20"/>
                               </w:rPr>
@@ -2101,7 +2138,7 @@
                             </w:r>
                             <w:r>
                               <w:rPr>
-                                <w:color w:val="5B9BD5" w:themeColor="accent1"/>
+                                <w:color w:val="9A33B2"/>
                                 <w:sz w:val="20"/>
                                 <w:szCs w:val="20"/>
                               </w:rPr>
@@ -2109,7 +2146,7 @@
                             </w:r>
                             <w:r>
                               <w:rPr>
-                                <w:color w:val="5B9BD5" w:themeColor="accent1"/>
+                                <w:color w:val="9A33B2"/>
                                 <w:sz w:val="20"/>
                                 <w:szCs w:val="20"/>
                               </w:rPr>
@@ -2142,7 +2179,7 @@
                             <w:r>
                               <w:rPr>
                                 <w:b/>
-                                <w:color w:val="5B9BD5" w:themeColor="accent1"/>
+                                <w:color w:val="9A33B2"/>
                                 <w:sz w:val="20"/>
                                 <w:szCs w:val="20"/>
                               </w:rPr>
@@ -2150,7 +2187,7 @@
                             </w:r>
                             <w:r>
                               <w:rPr>
-                                <w:color w:val="5B9BD5" w:themeColor="accent1"/>
+                                <w:color w:val="9A33B2"/>
                                 <w:sz w:val="20"/>
                                 <w:szCs w:val="20"/>
                               </w:rPr>
@@ -2158,7 +2195,7 @@
                             </w:r>
                             <w:r>
                               <w:rPr>
-                                <w:color w:val="5B9BD5" w:themeColor="accent1"/>
+                                <w:color w:val="9A33B2"/>
                                 <w:sz w:val="20"/>
                                 <w:szCs w:val="20"/>
                               </w:rPr>
@@ -2192,26 +2229,26 @@
                             <w:r>
                               <w:rPr>
                                 <w:b/>
+                                <w:color w:val="9A33B2"/>
+                                <w:sz w:val="20"/>
+                                <w:szCs w:val="20"/>
+                              </w:rPr>
+                              <w:t>Wohnort:</w:t>
+                            </w:r>
+                            <w:r>
+                              <w:rPr>
+                                <w:color w:val="9A33B2"/>
+                                <w:sz w:val="20"/>
+                                <w:szCs w:val="20"/>
+                              </w:rPr>
+                              <w:t xml:space="preserve"> </w:t>
+                            </w:r>
+                            <w:r>
+                              <w:rPr>
                                 <w:color w:val="5B9BD5" w:themeColor="accent1"/>
                                 <w:sz w:val="20"/>
                                 <w:szCs w:val="20"/>
                               </w:rPr>
-                              <w:t>Wohnort:</w:t>
-                            </w:r>
-                            <w:r>
-                              <w:rPr>
-                                <w:color w:val="5B9BD5" w:themeColor="accent1"/>
-                                <w:sz w:val="20"/>
-                                <w:szCs w:val="20"/>
-                              </w:rPr>
-                              <w:t xml:space="preserve"> </w:t>
-                            </w:r>
-                            <w:r>
-                              <w:rPr>
-                                <w:color w:val="5B9BD5" w:themeColor="accent1"/>
-                                <w:sz w:val="20"/>
-                                <w:szCs w:val="20"/>
-                              </w:rPr>
                               <w:tab/>
                             </w:r>
                             <w:r>
@@ -2236,6 +2273,7 @@
                               <w:t>NRW</w:t>
                             </w:r>
                           </w:p>
+                          <w:bookmarkEnd w:id="0"/>
                           <w:p>
                             <w:pPr>
                               <w:spacing w:after="40"/>
@@ -2248,7 +2286,7 @@
                             <w:r>
                               <w:rPr>
                                 <w:b/>
-                                <w:color w:val="5B9BD5" w:themeColor="accent1"/>
+                                <w:color w:val="9A33B2"/>
                                 <w:sz w:val="20"/>
                                 <w:szCs w:val="20"/>
                               </w:rPr>
@@ -2256,7 +2294,7 @@
                             </w:r>
                             <w:r>
                               <w:rPr>
-                                <w:color w:val="5B9BD5" w:themeColor="accent1"/>
+                                <w:color w:val="9A33B2"/>
                                 <w:sz w:val="20"/>
                                 <w:szCs w:val="20"/>
                               </w:rPr>
@@ -2309,10 +2347,11 @@
                           <w:szCs w:val="20"/>
                         </w:rPr>
                       </w:pPr>
+                      <w:bookmarkStart w:id="1" w:name="_GoBack"/>
                       <w:r>
                         <w:rPr>
                           <w:b/>
-                          <w:color w:val="5B9BD5" w:themeColor="accent1"/>
+                          <w:color w:val="9A33B2"/>
                           <w:sz w:val="20"/>
                           <w:szCs w:val="20"/>
                         </w:rPr>
@@ -2321,7 +2360,7 @@
                       <w:r>
                         <w:rPr>
                           <w:b/>
-                          <w:color w:val="5B9BD5" w:themeColor="accent1"/>
+                          <w:color w:val="9A33B2"/>
                           <w:sz w:val="20"/>
                           <w:szCs w:val="20"/>
                         </w:rPr>
@@ -2354,7 +2393,7 @@
                       <w:r>
                         <w:rPr>
                           <w:b/>
-                          <w:color w:val="5B9BD5" w:themeColor="accent1"/>
+                          <w:color w:val="9A33B2"/>
                           <w:sz w:val="20"/>
                           <w:szCs w:val="20"/>
                         </w:rPr>
@@ -2362,7 +2401,7 @@
                       </w:r>
                       <w:r>
                         <w:rPr>
-                          <w:color w:val="5B9BD5" w:themeColor="accent1"/>
+                          <w:color w:val="9A33B2"/>
                           <w:sz w:val="20"/>
                           <w:szCs w:val="20"/>
                         </w:rPr>
@@ -2370,7 +2409,7 @@
                       </w:r>
                       <w:r>
                         <w:rPr>
-                          <w:color w:val="5B9BD5" w:themeColor="accent1"/>
+                          <w:color w:val="9A33B2"/>
                           <w:sz w:val="20"/>
                           <w:szCs w:val="20"/>
                         </w:rPr>
@@ -2403,7 +2442,7 @@
                       <w:r>
                         <w:rPr>
                           <w:b/>
-                          <w:color w:val="5B9BD5" w:themeColor="accent1"/>
+                          <w:color w:val="9A33B2"/>
                           <w:sz w:val="20"/>
                           <w:szCs w:val="20"/>
                         </w:rPr>
@@ -2411,7 +2450,7 @@
                       </w:r>
                       <w:r>
                         <w:rPr>
-                          <w:color w:val="5B9BD5" w:themeColor="accent1"/>
+                          <w:color w:val="9A33B2"/>
                           <w:sz w:val="20"/>
                           <w:szCs w:val="20"/>
                         </w:rPr>
@@ -2419,7 +2458,7 @@
                       </w:r>
                       <w:r>
                         <w:rPr>
-                          <w:color w:val="5B9BD5" w:themeColor="accent1"/>
+                          <w:color w:val="9A33B2"/>
                           <w:sz w:val="20"/>
                           <w:szCs w:val="20"/>
                         </w:rPr>
@@ -2453,26 +2492,26 @@
                       <w:r>
                         <w:rPr>
                           <w:b/>
+                          <w:color w:val="9A33B2"/>
+                          <w:sz w:val="20"/>
+                          <w:szCs w:val="20"/>
+                        </w:rPr>
+                        <w:t>Wohnort:</w:t>
+                      </w:r>
+                      <w:r>
+                        <w:rPr>
+                          <w:color w:val="9A33B2"/>
+                          <w:sz w:val="20"/>
+                          <w:szCs w:val="20"/>
+                        </w:rPr>
+                        <w:t xml:space="preserve"> </w:t>
+                      </w:r>
+                      <w:r>
+                        <w:rPr>
                           <w:color w:val="5B9BD5" w:themeColor="accent1"/>
                           <w:sz w:val="20"/>
                           <w:szCs w:val="20"/>
                         </w:rPr>
-                        <w:t>Wohnort:</w:t>
-                      </w:r>
-                      <w:r>
-                        <w:rPr>
-                          <w:color w:val="5B9BD5" w:themeColor="accent1"/>
-                          <w:sz w:val="20"/>
-                          <w:szCs w:val="20"/>
-                        </w:rPr>
-                        <w:t xml:space="preserve"> </w:t>
-                      </w:r>
-                      <w:r>
-                        <w:rPr>
-                          <w:color w:val="5B9BD5" w:themeColor="accent1"/>
-                          <w:sz w:val="20"/>
-                          <w:szCs w:val="20"/>
-                        </w:rPr>
                         <w:tab/>
                       </w:r>
                       <w:r>
@@ -2497,6 +2536,7 @@
                         <w:t>NRW</w:t>
                       </w:r>
                     </w:p>
+                    <w:bookmarkEnd w:id="1"/>
                     <w:p>
                       <w:pPr>
                         <w:spacing w:after="40"/>
@@ -2509,7 +2549,7 @@
                       <w:r>
                         <w:rPr>
                           <w:b/>
-                          <w:color w:val="5B9BD5" w:themeColor="accent1"/>
+                          <w:color w:val="9A33B2"/>
                           <w:sz w:val="20"/>
                           <w:szCs w:val="20"/>
                         </w:rPr>
@@ -2517,7 +2557,7 @@
                       </w:r>
                       <w:r>
                         <w:rPr>
-                          <w:color w:val="5B9BD5" w:themeColor="accent1"/>
+                          <w:color w:val="9A33B2"/>
                           <w:sz w:val="20"/>
                           <w:szCs w:val="20"/>
                         </w:rPr>
@@ -2998,7 +3038,7 @@
                   <wp:posOffset>-386715</wp:posOffset>
                 </wp:positionV>
                 <wp:extent cx="3756660" cy="639445"/>
-                <wp:effectExtent l="0" t="0" r="0" b="0"/>
+                <wp:effectExtent l="0" t="0" r="0" b="8255"/>
                 <wp:wrapNone/>
                 <wp:docPr id="3" name="Textfeld 3"/>
                 <wp:cNvGraphicFramePr/>
@@ -3014,7 +3054,9 @@
                         <a:prstGeom prst="rect">
                           <a:avLst/>
                         </a:prstGeom>
-                        <a:noFill/>
+                        <a:solidFill>
+                          <a:srgbClr val="9A33B2"/>
+                        </a:solidFill>
                         <a:ln w="6350">
                           <a:noFill/>
                         </a:ln>
@@ -3045,8 +3087,6 @@
                               </w:rPr>
                               <w:t xml:space="preserve"> Berger</w:t>
                             </w:r>
-                            <w:bookmarkStart w:id="0" w:name="_GoBack"/>
-                            <w:bookmarkEnd w:id="0"/>
                           </w:p>
                         </w:txbxContent>
                       </wps:txbx>
@@ -3070,7 +3110,7 @@
           </mc:Choice>
           <mc:Fallback>
             <w:pict>
-              <v:shape w14:anchorId="7313E6C3" id="Textfeld 3" o:spid="_x0000_s1033" type="#_x0000_t202" style="position:absolute;margin-left:-57.4pt;margin-top:-30.45pt;width:295.8pt;height:50.35pt;z-index:251659776;visibility:visible;mso-wrap-style:square;mso-width-percent:0;mso-height-percent:0;mso-wrap-distance-left:9pt;mso-wrap-distance-top:0;mso-wrap-distance-right:9pt;mso-wrap-distance-bottom:0;mso-position-horizontal:absolute;mso-position-horizontal-relative:text;mso-position-vertical:absolute;mso-position-vertical-relative:text;mso-width-percent:0;mso-height-percent:0;mso-width-relative:margin;mso-height-relative:margin;v-text-anchor:top" o:gfxdata="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" filled="f" stroked="f" strokeweight=".5pt">
+              <v:shape w14:anchorId="7313E6C3" id="Textfeld 3" o:spid="_x0000_s1033" type="#_x0000_t202" style="position:absolute;margin-left:-57.4pt;margin-top:-30.45pt;width:295.8pt;height:50.35pt;z-index:251659776;visibility:visible;mso-wrap-style:square;mso-width-percent:0;mso-height-percent:0;mso-wrap-distance-left:9pt;mso-wrap-distance-top:0;mso-wrap-distance-right:9pt;mso-wrap-distance-bottom:0;mso-position-horizontal:absolute;mso-position-horizontal-relative:text;mso-position-vertical:absolute;mso-position-vertical-relative:text;mso-width-percent:0;mso-height-percent:0;mso-width-relative:margin;mso-height-relative:margin;v-text-anchor:top" o:gfxdata="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" fillcolor="#9a33b2" stroked="f" strokeweight=".5pt">
                 <v:textbox>
                   <w:txbxContent>
                     <w:p>
@@ -3097,8 +3137,6 @@
                         </w:rPr>
                         <w:t xml:space="preserve"> Berger</w:t>
                       </w:r>
-                      <w:bookmarkStart w:id="1" w:name="_GoBack"/>
-                      <w:bookmarkEnd w:id="1"/>
                     </w:p>
                   </w:txbxContent>
                 </v:textbox>
@@ -3157,14 +3195,14 @@
                           <w:p>
                             <w:pPr>
                               <w:rPr>
-                                <w:color w:val="5B9BD5" w:themeColor="accent1"/>
+                                <w:color w:val="9A33B2"/>
                                 <w:sz w:val="44"/>
                                 <w:szCs w:val="44"/>
                               </w:rPr>
                             </w:pPr>
                             <w:r>
                               <w:rPr>
-                                <w:color w:val="5B9BD5" w:themeColor="accent1"/>
+                                <w:color w:val="9A33B2"/>
                                 <w:sz w:val="44"/>
                                 <w:szCs w:val="44"/>
                               </w:rPr>
@@ -3196,14 +3234,14 @@
                     <w:p>
                       <w:pPr>
                         <w:rPr>
-                          <w:color w:val="5B9BD5" w:themeColor="accent1"/>
+                          <w:color w:val="9A33B2"/>
                           <w:sz w:val="44"/>
                           <w:szCs w:val="44"/>
                         </w:rPr>
                       </w:pPr>
                       <w:r>
                         <w:rPr>
-                          <w:color w:val="5B9BD5" w:themeColor="accent1"/>
+                          <w:color w:val="9A33B2"/>
                           <w:sz w:val="44"/>
                           <w:szCs w:val="44"/>
                         </w:rPr>
@@ -3268,14 +3306,14 @@
                           <w:p>
                             <w:pPr>
                               <w:rPr>
-                                <w:color w:val="5B9BD5" w:themeColor="accent1"/>
+                                <w:color w:val="9A33B2"/>
                                 <w:sz w:val="44"/>
                                 <w:szCs w:val="44"/>
                               </w:rPr>
                             </w:pPr>
                             <w:r>
                               <w:rPr>
-                                <w:color w:val="5B9BD5" w:themeColor="accent1"/>
+                                <w:color w:val="9A33B2"/>
                                 <w:sz w:val="44"/>
                                 <w:szCs w:val="44"/>
                               </w:rPr>
@@ -3307,14 +3345,14 @@
                     <w:p>
                       <w:pPr>
                         <w:rPr>
-                          <w:color w:val="5B9BD5" w:themeColor="accent1"/>
+                          <w:color w:val="9A33B2"/>
                           <w:sz w:val="44"/>
                           <w:szCs w:val="44"/>
                         </w:rPr>
                       </w:pPr>
                       <w:r>
                         <w:rPr>
-                          <w:color w:val="5B9BD5" w:themeColor="accent1"/>
+                          <w:color w:val="9A33B2"/>
                           <w:sz w:val="44"/>
                           <w:szCs w:val="44"/>
                         </w:rPr>
@@ -3362,6 +3400,9 @@
                         <a:prstGeom prst="rect">
                           <a:avLst/>
                         </a:prstGeom>
+                        <a:solidFill>
+                          <a:srgbClr val="9A33B2"/>
+                        </a:solidFill>
                         <a:ln>
                           <a:noFill/>
                         </a:ln>
@@ -3403,7 +3444,7 @@
           </mc:Choice>
           <mc:Fallback>
             <w:pict>
-              <v:rect w14:anchorId="69A2977F" id="Rechteck 38" o:spid="_x0000_s1026" style="position:absolute;margin-left:528.6pt;margin-top:76.95pt;width:59.1pt;height:9.25pt;flip:x;z-index:251701760;visibility:visible;mso-wrap-style:square;mso-width-percent:0;mso-height-percent:0;mso-wrap-distance-left:9pt;mso-wrap-distance-top:0;mso-wrap-distance-right:9pt;mso-wrap-distance-bottom:0;mso-position-horizontal:absolute;mso-position-horizontal-relative:text;mso-position-vertical:absolute;mso-position-vertical-relative:text;mso-width-percent:0;mso-height-percent:0;mso-width-relative:margin;mso-height-relative:margin;v-text-anchor:middle" o:gfxdata="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" fillcolor="#5b9bd5 [3204]" stroked="f" strokeweight="1pt"/>
+              <v:rect w14:anchorId="1585650F" id="Rechteck 38" o:spid="_x0000_s1026" style="position:absolute;margin-left:528.6pt;margin-top:76.95pt;width:59.1pt;height:9.25pt;flip:x;z-index:251701760;visibility:visible;mso-wrap-style:square;mso-width-percent:0;mso-height-percent:0;mso-wrap-distance-left:9pt;mso-wrap-distance-top:0;mso-wrap-distance-right:9pt;mso-wrap-distance-bottom:0;mso-position-horizontal:absolute;mso-position-horizontal-relative:text;mso-position-vertical:absolute;mso-position-vertical-relative:text;mso-width-percent:0;mso-height-percent:0;mso-width-relative:margin;mso-height-relative:margin;v-text-anchor:middle" o:gfxdata="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" fillcolor="#9a33b2" stroked="f" strokeweight="1pt"/>
             </w:pict>
           </mc:Fallback>
         </mc:AlternateContent>
@@ -4288,7 +4329,7 @@
           </mc:Choice>
           <mc:Fallback>
             <w:pict>
-              <v:rect w14:anchorId="2F4FF03E" id="Rechteck 33" o:spid="_x0000_s1026" style="position:absolute;margin-left:527.95pt;margin-top:498.05pt;width:235.15pt;height:9.25pt;z-index:251695616;visibility:visible;mso-wrap-style:square;mso-width-percent:0;mso-height-percent:0;mso-wrap-distance-left:9pt;mso-wrap-distance-top:0;mso-wrap-distance-right:9pt;mso-wrap-distance-bottom:0;mso-position-horizontal:absolute;mso-position-horizontal-relative:text;mso-position-vertical:absolute;mso-position-vertical-relative:text;mso-width-percent:0;mso-height-percent:0;mso-width-relative:margin;mso-height-relative:margin;v-text-anchor:middle" o:gfxdata="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" fillcolor="#e7e6e6 [3214]" stroked="f" strokeweight="1pt"/>
+              <v:rect w14:anchorId="16E355D4" id="Rechteck 33" o:spid="_x0000_s1026" style="position:absolute;margin-left:527.95pt;margin-top:498.05pt;width:235.15pt;height:9.25pt;z-index:251695616;visibility:visible;mso-wrap-style:square;mso-width-percent:0;mso-height-percent:0;mso-wrap-distance-left:9pt;mso-wrap-distance-top:0;mso-wrap-distance-right:9pt;mso-wrap-distance-bottom:0;mso-position-horizontal:absolute;mso-position-horizontal-relative:text;mso-position-vertical:absolute;mso-position-vertical-relative:text;mso-width-percent:0;mso-height-percent:0;mso-width-relative:margin;mso-height-relative:margin;v-text-anchor:middle" o:gfxdata="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" fillcolor="#e7e6e6 [3214]" stroked="f" strokeweight="1pt"/>
             </w:pict>
           </mc:Fallback>
         </mc:AlternateContent>
@@ -4369,7 +4410,7 @@
           </mc:Choice>
           <mc:Fallback>
             <w:pict>
-              <v:rect w14:anchorId="3A295AAF" id="Rechteck 30" o:spid="_x0000_s1026" style="position:absolute;margin-left:528.55pt;margin-top:468.1pt;width:235.15pt;height:9.25pt;z-index:251610624;visibility:visible;mso-wrap-style:square;mso-width-percent:0;mso-height-percent:0;mso-wrap-distance-left:9pt;mso-wrap-distance-top:0;mso-wrap-distance-right:9pt;mso-wrap-distance-bottom:0;mso-position-horizontal:absolute;mso-position-horizontal-relative:text;mso-position-vertical:absolute;mso-position-vertical-relative:text;mso-width-percent:0;mso-height-percent:0;mso-width-relative:margin;mso-height-relative:margin;v-text-anchor:middle" o:gfxdata="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" fillcolor="#e7e6e6 [3214]" stroked="f" strokeweight="1pt"/>
+              <v:rect w14:anchorId="79470CEE" id="Rechteck 30" o:spid="_x0000_s1026" style="position:absolute;margin-left:528.55pt;margin-top:468.1pt;width:235.15pt;height:9.25pt;z-index:251610624;visibility:visible;mso-wrap-style:square;mso-width-percent:0;mso-height-percent:0;mso-wrap-distance-left:9pt;mso-wrap-distance-top:0;mso-wrap-distance-right:9pt;mso-wrap-distance-bottom:0;mso-position-horizontal:absolute;mso-position-horizontal-relative:text;mso-position-vertical:absolute;mso-position-vertical-relative:text;mso-width-percent:0;mso-height-percent:0;mso-width-relative:margin;mso-height-relative:margin;v-text-anchor:middle" o:gfxdata="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" fillcolor="#e7e6e6 [3214]" stroked="f" strokeweight="1pt"/>
             </w:pict>
           </mc:Fallback>
         </mc:AlternateContent>
@@ -4450,7 +4491,7 @@
           </mc:Choice>
           <mc:Fallback>
             <w:pict>
-              <v:rect w14:anchorId="67120E62" id="Rechteck 32" o:spid="_x0000_s1026" style="position:absolute;margin-left:528.1pt;margin-top:409.15pt;width:235.15pt;height:9.25pt;z-index:251614720;visibility:visible;mso-wrap-style:square;mso-width-percent:0;mso-height-percent:0;mso-wrap-distance-left:9pt;mso-wrap-distance-top:0;mso-wrap-distance-right:9pt;mso-wrap-distance-bottom:0;mso-position-horizontal:absolute;mso-position-horizontal-relative:text;mso-position-vertical:absolute;mso-position-vertical-relative:text;mso-width-percent:0;mso-height-percent:0;mso-width-relative:margin;mso-height-relative:margin;v-text-anchor:middle" o:gfxdata="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" fillcolor="#e7e6e6 [3214]" stroked="f" strokeweight="1pt"/>
+              <v:rect w14:anchorId="186F1AD7" id="Rechteck 32" o:spid="_x0000_s1026" style="position:absolute;margin-left:528.1pt;margin-top:409.15pt;width:235.15pt;height:9.25pt;z-index:251614720;visibility:visible;mso-wrap-style:square;mso-width-percent:0;mso-height-percent:0;mso-wrap-distance-left:9pt;mso-wrap-distance-top:0;mso-wrap-distance-right:9pt;mso-wrap-distance-bottom:0;mso-position-horizontal:absolute;mso-position-horizontal-relative:text;mso-position-vertical:absolute;mso-position-vertical-relative:text;mso-width-percent:0;mso-height-percent:0;mso-width-relative:margin;mso-height-relative:margin;v-text-anchor:middle" o:gfxdata="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" fillcolor="#e7e6e6 [3214]" stroked="f" strokeweight="1pt"/>
             </w:pict>
           </mc:Fallback>
         </mc:AlternateContent>
@@ -4531,7 +4572,7 @@
           </mc:Choice>
           <mc:Fallback>
             <w:pict>
-              <v:rect w14:anchorId="6F2A888A" id="Rechteck 31" o:spid="_x0000_s1026" style="position:absolute;margin-left:528.5pt;margin-top:439pt;width:235.15pt;height:9.25pt;z-index:251612672;visibility:visible;mso-wrap-style:square;mso-width-percent:0;mso-height-percent:0;mso-wrap-distance-left:9pt;mso-wrap-distance-top:0;mso-wrap-distance-right:9pt;mso-wrap-distance-bottom:0;mso-position-horizontal:absolute;mso-position-horizontal-relative:text;mso-position-vertical:absolute;mso-position-vertical-relative:text;mso-width-percent:0;mso-height-percent:0;mso-width-relative:margin;mso-height-relative:margin;v-text-anchor:middle" o:gfxdata="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" fillcolor="#e7e6e6 [3214]" stroked="f" strokeweight="1pt"/>
+              <v:rect w14:anchorId="78DD24E5" id="Rechteck 31" o:spid="_x0000_s1026" style="position:absolute;margin-left:528.5pt;margin-top:439pt;width:235.15pt;height:9.25pt;z-index:251612672;visibility:visible;mso-wrap-style:square;mso-width-percent:0;mso-height-percent:0;mso-wrap-distance-left:9pt;mso-wrap-distance-top:0;mso-wrap-distance-right:9pt;mso-wrap-distance-bottom:0;mso-position-horizontal:absolute;mso-position-horizontal-relative:text;mso-position-vertical:absolute;mso-position-vertical-relative:text;mso-width-percent:0;mso-height-percent:0;mso-width-relative:margin;mso-height-relative:margin;v-text-anchor:middle" o:gfxdata="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" fillcolor="#e7e6e6 [3214]" stroked="f" strokeweight="1pt"/>
             </w:pict>
           </mc:Fallback>
         </mc:AlternateContent>
@@ -4569,6 +4610,9 @@
                         <a:prstGeom prst="rect">
                           <a:avLst/>
                         </a:prstGeom>
+                        <a:solidFill>
+                          <a:srgbClr val="9A33B2"/>
+                        </a:solidFill>
                         <a:ln>
                           <a:noFill/>
                         </a:ln>
@@ -4610,7 +4654,7 @@
           </mc:Choice>
           <mc:Fallback>
             <w:pict>
-              <v:rect w14:anchorId="588B4D3A" id="Rechteck 29" o:spid="_x0000_s1026" style="position:absolute;margin-left:528.35pt;margin-top:165.8pt;width:87.15pt;height:9.25pt;flip:x;z-index:251693568;visibility:visible;mso-wrap-style:square;mso-width-percent:0;mso-height-percent:0;mso-wrap-distance-left:9pt;mso-wrap-distance-top:0;mso-wrap-distance-right:9pt;mso-wrap-distance-bottom:0;mso-position-horizontal:absolute;mso-position-horizontal-relative:text;mso-position-vertical:absolute;mso-position-vertical-relative:text;mso-width-percent:0;mso-height-percent:0;mso-width-relative:margin;mso-height-relative:margin;v-text-anchor:middle" o:gfxdata="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" fillcolor="#5b9bd5 [3204]" stroked="f" strokeweight="1pt"/>
+              <v:rect w14:anchorId="097347F2" id="Rechteck 29" o:spid="_x0000_s1026" style="position:absolute;margin-left:528.35pt;margin-top:165.8pt;width:87.15pt;height:9.25pt;flip:x;z-index:251693568;visibility:visible;mso-wrap-style:square;mso-width-percent:0;mso-height-percent:0;mso-wrap-distance-left:9pt;mso-wrap-distance-top:0;mso-wrap-distance-right:9pt;mso-wrap-distance-bottom:0;mso-position-horizontal:absolute;mso-position-horizontal-relative:text;mso-position-vertical:absolute;mso-position-vertical-relative:text;mso-width-percent:0;mso-height-percent:0;mso-width-relative:margin;mso-height-relative:margin;v-text-anchor:middle" o:gfxdata="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" fillcolor="#9a33b2" stroked="f" strokeweight="1pt"/>
             </w:pict>
           </mc:Fallback>
         </mc:AlternateContent>
@@ -4691,7 +4735,7 @@
           </mc:Choice>
           <mc:Fallback>
             <w:pict>
-              <v:rect w14:anchorId="225EDB7E" id="Rechteck 27" o:spid="_x0000_s1026" style="position:absolute;margin-left:527.65pt;margin-top:76.85pt;width:235.15pt;height:9.25pt;z-index:251691520;visibility:visible;mso-wrap-style:square;mso-width-percent:0;mso-height-percent:0;mso-wrap-distance-left:9pt;mso-wrap-distance-top:0;mso-wrap-distance-right:9pt;mso-wrap-distance-bottom:0;mso-position-horizontal:absolute;mso-position-horizontal-relative:text;mso-position-vertical:absolute;mso-position-vertical-relative:text;mso-width-percent:0;mso-height-percent:0;mso-width-relative:margin;mso-height-relative:margin;v-text-anchor:middle" o:gfxdata="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" fillcolor="#e7e6e6 [3214]" stroked="f" strokeweight="1pt"/>
+              <v:rect w14:anchorId="77FDB1AF" id="Rechteck 27" o:spid="_x0000_s1026" style="position:absolute;margin-left:527.65pt;margin-top:76.85pt;width:235.15pt;height:9.25pt;z-index:251691520;visibility:visible;mso-wrap-style:square;mso-width-percent:0;mso-height-percent:0;mso-wrap-distance-left:9pt;mso-wrap-distance-top:0;mso-wrap-distance-right:9pt;mso-wrap-distance-bottom:0;mso-position-horizontal:absolute;mso-position-horizontal-relative:text;mso-position-vertical:absolute;mso-position-vertical-relative:text;mso-width-percent:0;mso-height-percent:0;mso-width-relative:margin;mso-height-relative:margin;v-text-anchor:middle" o:gfxdata="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" fillcolor="#e7e6e6 [3214]" stroked="f" strokeweight="1pt"/>
             </w:pict>
           </mc:Fallback>
         </mc:AlternateContent>
@@ -4772,7 +4816,7 @@
           </mc:Choice>
           <mc:Fallback>
             <w:pict>
-              <v:rect w14:anchorId="3D67ED52" id="Rechteck 26" o:spid="_x0000_s1026" style="position:absolute;margin-left:528.05pt;margin-top:106.7pt;width:235.15pt;height:9.25pt;z-index:251622912;visibility:visible;mso-wrap-style:square;mso-width-percent:0;mso-height-percent:0;mso-wrap-distance-left:9pt;mso-wrap-distance-top:0;mso-wrap-distance-right:9pt;mso-wrap-distance-bottom:0;mso-position-horizontal:absolute;mso-position-horizontal-relative:text;mso-position-vertical:absolute;mso-position-vertical-relative:text;mso-width-percent:0;mso-height-percent:0;mso-width-relative:margin;mso-height-relative:margin;v-text-anchor:middle" o:gfxdata="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" fillcolor="#e7e6e6 [3214]" stroked="f" strokeweight="1pt"/>
+              <v:rect w14:anchorId="6A66F7A5" id="Rechteck 26" o:spid="_x0000_s1026" style="position:absolute;margin-left:528.05pt;margin-top:106.7pt;width:235.15pt;height:9.25pt;z-index:251622912;visibility:visible;mso-wrap-style:square;mso-width-percent:0;mso-height-percent:0;mso-wrap-distance-left:9pt;mso-wrap-distance-top:0;mso-wrap-distance-right:9pt;mso-wrap-distance-bottom:0;mso-position-horizontal:absolute;mso-position-horizontal-relative:text;mso-position-vertical:absolute;mso-position-vertical-relative:text;mso-width-percent:0;mso-height-percent:0;mso-width-relative:margin;mso-height-relative:margin;v-text-anchor:middle" o:gfxdata="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" fillcolor="#e7e6e6 [3214]" stroked="f" strokeweight="1pt"/>
             </w:pict>
           </mc:Fallback>
         </mc:AlternateContent>
@@ -4853,7 +4897,7 @@
           </mc:Choice>
           <mc:Fallback>
             <w:pict>
-              <v:rect w14:anchorId="66FDFD20" id="Rechteck 6" o:spid="_x0000_s1026" style="position:absolute;margin-left:528.5pt;margin-top:135.8pt;width:235.15pt;height:9.25pt;z-index:251620864;visibility:visible;mso-wrap-style:square;mso-width-percent:0;mso-height-percent:0;mso-wrap-distance-left:9pt;mso-wrap-distance-top:0;mso-wrap-distance-right:9pt;mso-wrap-distance-bottom:0;mso-position-horizontal:absolute;mso-position-horizontal-relative:text;mso-position-vertical:absolute;mso-position-vertical-relative:text;mso-width-percent:0;mso-height-percent:0;mso-width-relative:margin;mso-height-relative:margin;v-text-anchor:middle" o:gfxdata="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" fillcolor="#e7e6e6 [3214]" stroked="f" strokeweight="1pt"/>
+              <v:rect w14:anchorId="5403C419" id="Rechteck 6" o:spid="_x0000_s1026" style="position:absolute;margin-left:528.5pt;margin-top:135.8pt;width:235.15pt;height:9.25pt;z-index:251620864;visibility:visible;mso-wrap-style:square;mso-width-percent:0;mso-height-percent:0;mso-wrap-distance-left:9pt;mso-wrap-distance-top:0;mso-wrap-distance-right:9pt;mso-wrap-distance-bottom:0;mso-position-horizontal:absolute;mso-position-horizontal-relative:text;mso-position-vertical:absolute;mso-position-vertical-relative:text;mso-width-percent:0;mso-height-percent:0;mso-width-relative:margin;mso-height-relative:margin;v-text-anchor:middle" o:gfxdata="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" fillcolor="#e7e6e6 [3214]" stroked="f" strokeweight="1pt"/>
             </w:pict>
           </mc:Fallback>
         </mc:AlternateContent>
@@ -4934,7 +4978,7 @@
           </mc:Choice>
           <mc:Fallback>
             <w:pict>
-              <v:rect w14:anchorId="17E6B5C7" id="Rechteck 18" o:spid="_x0000_s1026" style="position:absolute;margin-left:528.5pt;margin-top:166pt;width:235.15pt;height:9.25pt;z-index:251689472;visibility:visible;mso-wrap-style:square;mso-width-percent:0;mso-height-percent:0;mso-wrap-distance-left:9pt;mso-wrap-distance-top:0;mso-wrap-distance-right:9pt;mso-wrap-distance-bottom:0;mso-position-horizontal:absolute;mso-position-horizontal-relative:text;mso-position-vertical:absolute;mso-position-vertical-relative:text;mso-width-percent:0;mso-height-percent:0;mso-width-relative:margin;mso-height-relative:margin;v-text-anchor:middle" o:gfxdata="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" fillcolor="#e7e6e6 [3214]" stroked="f" strokeweight="1pt"/>
+              <v:rect w14:anchorId="33E85CC7" id="Rechteck 18" o:spid="_x0000_s1026" style="position:absolute;margin-left:528.5pt;margin-top:166pt;width:235.15pt;height:9.25pt;z-index:251689472;visibility:visible;mso-wrap-style:square;mso-width-percent:0;mso-height-percent:0;mso-wrap-distance-left:9pt;mso-wrap-distance-top:0;mso-wrap-distance-right:9pt;mso-wrap-distance-bottom:0;mso-position-horizontal:absolute;mso-position-horizontal-relative:text;mso-position-vertical:absolute;mso-position-vertical-relative:text;mso-width-percent:0;mso-height-percent:0;mso-width-relative:margin;mso-height-relative:margin;v-text-anchor:middle" o:gfxdata="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" fillcolor="#e7e6e6 [3214]" stroked="f" strokeweight="1pt"/>
             </w:pict>
           </mc:Fallback>
         </mc:AlternateContent>
@@ -5015,7 +5059,7 @@
           </mc:Choice>
           <mc:Fallback>
             <w:pict>
-              <v:rect w14:anchorId="7FE0CBBE" id="Rechteck 24" o:spid="_x0000_s1026" style="position:absolute;margin-left:528.5pt;margin-top:195.8pt;width:235.15pt;height:9.25pt;z-index:251618816;visibility:visible;mso-wrap-style:square;mso-width-percent:0;mso-height-percent:0;mso-wrap-distance-left:9pt;mso-wrap-distance-top:0;mso-wrap-distance-right:9pt;mso-wrap-distance-bottom:0;mso-position-horizontal:absolute;mso-position-horizontal-relative:text;mso-position-vertical:absolute;mso-position-vertical-relative:text;mso-width-percent:0;mso-height-percent:0;mso-width-relative:margin;mso-height-relative:margin;v-text-anchor:middle" o:gfxdata="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" fillcolor="#e7e6e6 [3214]" stroked="f" strokeweight="1pt"/>
+              <v:rect w14:anchorId="503CE314" id="Rechteck 24" o:spid="_x0000_s1026" style="position:absolute;margin-left:528.5pt;margin-top:195.8pt;width:235.15pt;height:9.25pt;z-index:251618816;visibility:visible;mso-wrap-style:square;mso-width-percent:0;mso-height-percent:0;mso-wrap-distance-left:9pt;mso-wrap-distance-top:0;mso-wrap-distance-right:9pt;mso-wrap-distance-bottom:0;mso-position-horizontal:absolute;mso-position-horizontal-relative:text;mso-position-vertical:absolute;mso-position-vertical-relative:text;mso-width-percent:0;mso-height-percent:0;mso-width-relative:margin;mso-height-relative:margin;v-text-anchor:middle" o:gfxdata="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" fillcolor="#e7e6e6 [3214]" stroked="f" strokeweight="1pt"/>
             </w:pict>
           </mc:Fallback>
         </mc:AlternateContent>
@@ -5096,7 +5140,7 @@
           </mc:Choice>
           <mc:Fallback>
             <w:pict>
-              <v:rect w14:anchorId="5BA2A124" id="Rechteck 25" o:spid="_x0000_s1026" style="position:absolute;margin-left:528.5pt;margin-top:226pt;width:235.15pt;height:9.25pt;z-index:251616768;visibility:visible;mso-wrap-style:square;mso-width-percent:0;mso-height-percent:0;mso-wrap-distance-left:9pt;mso-wrap-distance-top:0;mso-wrap-distance-right:9pt;mso-wrap-distance-bottom:0;mso-position-horizontal:absolute;mso-position-horizontal-relative:text;mso-position-vertical:absolute;mso-position-vertical-relative:text;mso-width-percent:0;mso-height-percent:0;mso-width-relative:margin;mso-height-relative:margin;v-text-anchor:middle" o:gfxdata="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" fillcolor="#e7e6e6 [3214]" stroked="f" strokeweight="1pt"/>
+              <v:rect w14:anchorId="72CBDC84" id="Rechteck 25" o:spid="_x0000_s1026" style="position:absolute;margin-left:528.5pt;margin-top:226pt;width:235.15pt;height:9.25pt;z-index:251616768;visibility:visible;mso-wrap-style:square;mso-width-percent:0;mso-height-percent:0;mso-wrap-distance-left:9pt;mso-wrap-distance-top:0;mso-wrap-distance-right:9pt;mso-wrap-distance-bottom:0;mso-position-horizontal:absolute;mso-position-horizontal-relative:text;mso-position-vertical:absolute;mso-position-vertical-relative:text;mso-width-percent:0;mso-height-percent:0;mso-width-relative:margin;mso-height-relative:margin;v-text-anchor:middle" o:gfxdata="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" fillcolor="#e7e6e6 [3214]" stroked="f" strokeweight="1pt"/>
             </w:pict>
           </mc:Fallback>
         </mc:AlternateContent>
@@ -5151,14 +5195,14 @@
                           <w:p>
                             <w:pPr>
                               <w:rPr>
-                                <w:color w:val="5B9BD5" w:themeColor="accent1"/>
+                                <w:color w:val="9A33B2"/>
                                 <w:sz w:val="44"/>
                                 <w:szCs w:val="44"/>
                               </w:rPr>
                             </w:pPr>
                             <w:r>
                               <w:rPr>
-                                <w:color w:val="5B9BD5" w:themeColor="accent1"/>
+                                <w:color w:val="9A33B2"/>
                                 <w:sz w:val="44"/>
                                 <w:szCs w:val="44"/>
                               </w:rPr>
@@ -5190,14 +5234,14 @@
                     <w:p>
                       <w:pPr>
                         <w:rPr>
-                          <w:color w:val="5B9BD5" w:themeColor="accent1"/>
+                          <w:color w:val="9A33B2"/>
                           <w:sz w:val="44"/>
                           <w:szCs w:val="44"/>
                         </w:rPr>
                       </w:pPr>
                       <w:r>
                         <w:rPr>
-                          <w:color w:val="5B9BD5" w:themeColor="accent1"/>
+                          <w:color w:val="9A33B2"/>
                           <w:sz w:val="44"/>
                           <w:szCs w:val="44"/>
                         </w:rPr>
@@ -5262,14 +5306,14 @@
                           <w:p>
                             <w:pPr>
                               <w:rPr>
-                                <w:color w:val="5B9BD5" w:themeColor="accent1"/>
+                                <w:color w:val="9A33B2"/>
                                 <w:sz w:val="44"/>
                                 <w:szCs w:val="44"/>
                               </w:rPr>
                             </w:pPr>
                             <w:r>
                               <w:rPr>
-                                <w:color w:val="5B9BD5" w:themeColor="accent1"/>
+                                <w:color w:val="9A33B2"/>
                                 <w:sz w:val="44"/>
                                 <w:szCs w:val="44"/>
                               </w:rPr>
@@ -5301,14 +5345,14 @@
                     <w:p>
                       <w:pPr>
                         <w:rPr>
-                          <w:color w:val="5B9BD5" w:themeColor="accent1"/>
+                          <w:color w:val="9A33B2"/>
                           <w:sz w:val="44"/>
                           <w:szCs w:val="44"/>
                         </w:rPr>
                       </w:pPr>
                       <w:r>
                         <w:rPr>
-                          <w:color w:val="5B9BD5" w:themeColor="accent1"/>
+                          <w:color w:val="9A33B2"/>
                           <w:sz w:val="44"/>
                           <w:szCs w:val="44"/>
                         </w:rPr>
@@ -5401,7 +5445,7 @@
           </mc:Choice>
           <mc:Fallback>
             <w:pict>
-              <v:rect w14:anchorId="6D72847A" id="Rechteck 21" o:spid="_x0000_s1026" style="position:absolute;margin-left:171.95pt;margin-top:297.3pt;width:313.2pt;height:211.55pt;z-index:251683328;visibility:visible;mso-wrap-style:square;mso-width-percent:0;mso-height-percent:0;mso-wrap-distance-left:9pt;mso-wrap-distance-top:0;mso-wrap-distance-right:9pt;mso-wrap-distance-bottom:0;mso-position-horizontal:absolute;mso-position-horizontal-relative:text;mso-position-vertical:absolute;mso-position-vertical-relative:text;mso-width-percent:0;mso-height-percent:0;mso-width-relative:margin;mso-height-relative:margin;v-text-anchor:middle" o:gfxdata="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" fillcolor="#f2f2f2 [3052]" stroked="f" strokeweight="1pt"/>
+              <v:rect w14:anchorId="7869A9BF" id="Rechteck 21" o:spid="_x0000_s1026" style="position:absolute;margin-left:171.95pt;margin-top:297.3pt;width:313.2pt;height:211.55pt;z-index:251683328;visibility:visible;mso-wrap-style:square;mso-width-percent:0;mso-height-percent:0;mso-wrap-distance-left:9pt;mso-wrap-distance-top:0;mso-wrap-distance-right:9pt;mso-wrap-distance-bottom:0;mso-position-horizontal:absolute;mso-position-horizontal-relative:text;mso-position-vertical:absolute;mso-position-vertical-relative:text;mso-width-percent:0;mso-height-percent:0;mso-width-relative:margin;mso-height-relative:margin;v-text-anchor:middle" o:gfxdata="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" fillcolor="#f2f2f2 [3052]" stroked="f" strokeweight="1pt"/>
             </w:pict>
           </mc:Fallback>
         </mc:AlternateContent>
@@ -5900,7 +5944,7 @@
           </mc:Choice>
           <mc:Fallback>
             <w:pict>
-              <v:rect w14:anchorId="37235ED0" id="Rechteck 14" o:spid="_x0000_s1026" style="position:absolute;margin-left:-43.05pt;margin-top:496.7pt;width:171.5pt;height:9.3pt;z-index:251606528;visibility:visible;mso-wrap-style:square;mso-width-percent:0;mso-height-percent:0;mso-wrap-distance-left:9pt;mso-wrap-distance-top:0;mso-wrap-distance-right:9pt;mso-wrap-distance-bottom:0;mso-position-horizontal:absolute;mso-position-horizontal-relative:text;mso-position-vertical:absolute;mso-position-vertical-relative:text;mso-width-percent:0;mso-height-percent:0;mso-width-relative:margin;mso-height-relative:margin;v-text-anchor:middle" o:gfxdata="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" fillcolor="#e7e6e6 [3214]" stroked="f" strokeweight="1pt"/>
+              <v:rect w14:anchorId="1853CBA2" id="Rechteck 14" o:spid="_x0000_s1026" style="position:absolute;margin-left:-43.05pt;margin-top:496.7pt;width:171.5pt;height:9.3pt;z-index:251606528;visibility:visible;mso-wrap-style:square;mso-width-percent:0;mso-height-percent:0;mso-wrap-distance-left:9pt;mso-wrap-distance-top:0;mso-wrap-distance-right:9pt;mso-wrap-distance-bottom:0;mso-position-horizontal:absolute;mso-position-horizontal-relative:text;mso-position-vertical:absolute;mso-position-vertical-relative:text;mso-width-percent:0;mso-height-percent:0;mso-width-relative:margin;mso-height-relative:margin;v-text-anchor:middle" o:gfxdata="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" fillcolor="#e7e6e6 [3214]" stroked="f" strokeweight="1pt"/>
             </w:pict>
           </mc:Fallback>
         </mc:AlternateContent>
@@ -5981,7 +6025,7 @@
           </mc:Choice>
           <mc:Fallback>
             <w:pict>
-              <v:rect w14:anchorId="00E42D4C" id="Rechteck 13" o:spid="_x0000_s1026" style="position:absolute;margin-left:-43.05pt;margin-top:466.65pt;width:171.5pt;height:9.3pt;z-index:251604480;visibility:visible;mso-wrap-style:square;mso-width-percent:0;mso-height-percent:0;mso-wrap-distance-left:9pt;mso-wrap-distance-top:0;mso-wrap-distance-right:9pt;mso-wrap-distance-bottom:0;mso-position-horizontal:absolute;mso-position-horizontal-relative:text;mso-position-vertical:absolute;mso-position-vertical-relative:text;mso-width-percent:0;mso-height-percent:0;mso-width-relative:margin;mso-height-relative:margin;v-text-anchor:middle" o:gfxdata="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" fillcolor="#e7e6e6 [3214]" stroked="f" strokeweight="1pt"/>
+              <v:rect w14:anchorId="4A3C081A" id="Rechteck 13" o:spid="_x0000_s1026" style="position:absolute;margin-left:-43.05pt;margin-top:466.65pt;width:171.5pt;height:9.3pt;z-index:251604480;visibility:visible;mso-wrap-style:square;mso-width-percent:0;mso-height-percent:0;mso-wrap-distance-left:9pt;mso-wrap-distance-top:0;mso-wrap-distance-right:9pt;mso-wrap-distance-bottom:0;mso-position-horizontal:absolute;mso-position-horizontal-relative:text;mso-position-vertical:absolute;mso-position-vertical-relative:text;mso-width-percent:0;mso-height-percent:0;mso-width-relative:margin;mso-height-relative:margin;v-text-anchor:middle" o:gfxdata="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" fillcolor="#e7e6e6 [3214]" stroked="f" strokeweight="1pt"/>
             </w:pict>
           </mc:Fallback>
         </mc:AlternateContent>
@@ -6062,7 +6106,7 @@
           </mc:Choice>
           <mc:Fallback>
             <w:pict>
-              <v:rect w14:anchorId="16EE5995" id="Rechteck 12" o:spid="_x0000_s1026" style="position:absolute;margin-left:-43.05pt;margin-top:436.75pt;width:171.5pt;height:9.3pt;z-index:251602432;visibility:visible;mso-wrap-style:square;mso-width-percent:0;mso-height-percent:0;mso-wrap-distance-left:9pt;mso-wrap-distance-top:0;mso-wrap-distance-right:9pt;mso-wrap-distance-bottom:0;mso-position-horizontal:absolute;mso-position-horizontal-relative:text;mso-position-vertical:absolute;mso-position-vertical-relative:text;mso-width-percent:0;mso-height-percent:0;mso-width-relative:margin;mso-height-relative:margin;v-text-anchor:middle" o:gfxdata="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" fillcolor="#e7e6e6 [3214]" stroked="f" strokeweight="1pt"/>
+              <v:rect w14:anchorId="4E1DE196" id="Rechteck 12" o:spid="_x0000_s1026" style="position:absolute;margin-left:-43.05pt;margin-top:436.75pt;width:171.5pt;height:9.3pt;z-index:251602432;visibility:visible;mso-wrap-style:square;mso-width-percent:0;mso-height-percent:0;mso-wrap-distance-left:9pt;mso-wrap-distance-top:0;mso-wrap-distance-right:9pt;mso-wrap-distance-bottom:0;mso-position-horizontal:absolute;mso-position-horizontal-relative:text;mso-position-vertical:absolute;mso-position-vertical-relative:text;mso-width-percent:0;mso-height-percent:0;mso-width-relative:margin;mso-height-relative:margin;v-text-anchor:middle" o:gfxdata="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" fillcolor="#e7e6e6 [3214]" stroked="f" strokeweight="1pt"/>
             </w:pict>
           </mc:Fallback>
         </mc:AlternateContent>
@@ -6143,7 +6187,7 @@
           </mc:Choice>
           <mc:Fallback>
             <w:pict>
-              <v:rect w14:anchorId="256F681C" id="Rechteck 11" o:spid="_x0000_s1026" style="position:absolute;margin-left:-43.05pt;margin-top:406.65pt;width:171.55pt;height:9.3pt;z-index:251608576;visibility:visible;mso-wrap-style:square;mso-width-percent:0;mso-height-percent:0;mso-wrap-distance-left:9pt;mso-wrap-distance-top:0;mso-wrap-distance-right:9pt;mso-wrap-distance-bottom:0;mso-position-horizontal:absolute;mso-position-horizontal-relative:text;mso-position-vertical:absolute;mso-position-vertical-relative:text;mso-width-percent:0;mso-height-percent:0;mso-width-relative:margin;mso-height-relative:margin;v-text-anchor:middle" o:gfxdata="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" fillcolor="#e7e6e6 [3214]" stroked="f" strokeweight="1pt"/>
+              <v:rect w14:anchorId="0D66AEAE" id="Rechteck 11" o:spid="_x0000_s1026" style="position:absolute;margin-left:-43.05pt;margin-top:406.65pt;width:171.55pt;height:9.3pt;z-index:251608576;visibility:visible;mso-wrap-style:square;mso-width-percent:0;mso-height-percent:0;mso-wrap-distance-left:9pt;mso-wrap-distance-top:0;mso-wrap-distance-right:9pt;mso-wrap-distance-bottom:0;mso-position-horizontal:absolute;mso-position-horizontal-relative:text;mso-position-vertical:absolute;mso-position-vertical-relative:text;mso-width-percent:0;mso-height-percent:0;mso-width-relative:margin;mso-height-relative:margin;v-text-anchor:middle" o:gfxdata="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" fillcolor="#e7e6e6 [3214]" stroked="f" strokeweight="1pt"/>
             </w:pict>
           </mc:Fallback>
         </mc:AlternateContent>
@@ -6198,14 +6242,14 @@
                           <w:p>
                             <w:pPr>
                               <w:rPr>
-                                <w:color w:val="5B9BD5" w:themeColor="accent1"/>
+                                <w:color w:val="9A33B2"/>
                                 <w:sz w:val="44"/>
                                 <w:szCs w:val="44"/>
                               </w:rPr>
                             </w:pPr>
                             <w:r>
                               <w:rPr>
-                                <w:color w:val="5B9BD5" w:themeColor="accent1"/>
+                                <w:color w:val="9A33B2"/>
                                 <w:sz w:val="44"/>
                                 <w:szCs w:val="44"/>
                               </w:rPr>
@@ -6237,14 +6281,14 @@
                     <w:p>
                       <w:pPr>
                         <w:rPr>
-                          <w:color w:val="5B9BD5" w:themeColor="accent1"/>
+                          <w:color w:val="9A33B2"/>
                           <w:sz w:val="44"/>
                           <w:szCs w:val="44"/>
                         </w:rPr>
                       </w:pPr>
                       <w:r>
                         <w:rPr>
-                          <w:color w:val="5B9BD5" w:themeColor="accent1"/>
+                          <w:color w:val="9A33B2"/>
                           <w:sz w:val="44"/>
                           <w:szCs w:val="44"/>
                         </w:rPr>
@@ -6276,7 +6320,7 @@
                   <wp:posOffset>2825115</wp:posOffset>
                 </wp:positionV>
                 <wp:extent cx="2317750" cy="500380"/>
-                <wp:effectExtent l="0" t="0" r="0" b="0"/>
+                <wp:effectExtent l="0" t="0" r="6350" b="0"/>
                 <wp:wrapSquare wrapText="bothSides"/>
                 <wp:docPr id="217" name="Textfeld 2"/>
                 <wp:cNvGraphicFramePr>
@@ -6296,7 +6340,9 @@
                         <a:prstGeom prst="rect">
                           <a:avLst/>
                         </a:prstGeom>
-                        <a:noFill/>
+                        <a:solidFill>
+                          <a:srgbClr val="9A33B2"/>
+                        </a:solidFill>
                         <a:ln w="9525">
                           <a:noFill/>
                           <a:miter lim="800000"/>
@@ -6363,7 +6409,7 @@
           </mc:Choice>
           <mc:Fallback>
             <w:pict>
-              <v:shape w14:anchorId="52C9BCE6" id="_x0000_s1042" type="#_x0000_t202" style="position:absolute;margin-left:-49.9pt;margin-top:222.45pt;width:182.5pt;height:39.4pt;z-index:251670016;visibility:visible;mso-wrap-style:square;mso-width-percent:0;mso-height-percent:0;mso-wrap-distance-left:9pt;mso-wrap-distance-top:3.6pt;mso-wrap-distance-right:9pt;mso-wrap-distance-bottom:3.6pt;mso-position-horizontal:absolute;mso-position-horizontal-relative:text;mso-position-vertical:absolute;mso-position-vertical-relative:text;mso-width-percent:0;mso-height-percent:0;mso-width-relative:margin;mso-height-relative:margin;v-text-anchor:top" o:gfxdata="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" filled="f" stroked="f">
+              <v:shape w14:anchorId="52C9BCE6" id="_x0000_s1042" type="#_x0000_t202" style="position:absolute;margin-left:-49.9pt;margin-top:222.45pt;width:182.5pt;height:39.4pt;z-index:251670016;visibility:visible;mso-wrap-style:square;mso-width-percent:0;mso-height-percent:0;mso-wrap-distance-left:9pt;mso-wrap-distance-top:3.6pt;mso-wrap-distance-right:9pt;mso-wrap-distance-bottom:3.6pt;mso-position-horizontal:absolute;mso-position-horizontal-relative:text;mso-position-vertical:absolute;mso-position-vertical-relative:text;mso-width-percent:0;mso-height-percent:0;mso-width-relative:margin;mso-height-relative:margin;v-text-anchor:top" o:gfxdata="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" fillcolor="#9a33b2" stroked="f">
                 <v:textbox>
                   <w:txbxContent>
                     <w:p>
@@ -6445,6 +6491,9 @@
                         <a:prstGeom prst="rect">
                           <a:avLst/>
                         </a:prstGeom>
+                        <a:solidFill>
+                          <a:srgbClr val="AE33B2"/>
+                        </a:solidFill>
                         <a:ln>
                           <a:solidFill>
                             <a:schemeClr val="tx1"/>
@@ -6487,7 +6536,7 @@
           </mc:Choice>
           <mc:Fallback>
             <w:pict>
-              <v:rect w14:anchorId="7369BD6D" id="Rechteck 4" o:spid="_x0000_s1026" style="position:absolute;margin-left:-49.9pt;margin-top:222.45pt;width:182.5pt;height:39.45pt;z-index:251665920;visibility:visible;mso-wrap-style:square;mso-width-percent:0;mso-height-percent:0;mso-wrap-distance-left:9pt;mso-wrap-distance-top:0;mso-wrap-distance-right:9pt;mso-wrap-distance-bottom:0;mso-position-horizontal:absolute;mso-position-horizontal-relative:text;mso-position-vertical:absolute;mso-position-vertical-relative:text;mso-width-percent:0;mso-height-percent:0;mso-width-relative:margin;mso-height-relative:margin;v-text-anchor:middle" o:gfxdata="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" fillcolor="#5b9bd5 [3204]" strokecolor="black [3213]" strokeweight="1pt"/>
+              <v:rect w14:anchorId="238799C2" id="Rechteck 4" o:spid="_x0000_s1026" style="position:absolute;margin-left:-49.9pt;margin-top:222.45pt;width:182.5pt;height:39.45pt;z-index:251665920;visibility:visible;mso-wrap-style:square;mso-width-percent:0;mso-height-percent:0;mso-wrap-distance-left:9pt;mso-wrap-distance-top:0;mso-wrap-distance-right:9pt;mso-wrap-distance-bottom:0;mso-position-horizontal:absolute;mso-position-horizontal-relative:text;mso-position-vertical:absolute;mso-position-vertical-relative:text;mso-width-percent:0;mso-height-percent:0;mso-width-relative:margin;mso-height-relative:margin;v-text-anchor:middle" o:gfxdata="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" fillcolor="#ae33b2" strokecolor="black [3213]" strokeweight="1pt"/>
             </w:pict>
           </mc:Fallback>
         </mc:AlternateContent>
@@ -6525,6 +6574,9 @@
                         <a:prstGeom prst="rect">
                           <a:avLst/>
                         </a:prstGeom>
+                        <a:solidFill>
+                          <a:srgbClr val="9A33B2"/>
+                        </a:solidFill>
                         <a:ln>
                           <a:solidFill>
                             <a:schemeClr val="tx1"/>
@@ -6564,7 +6616,7 @@
           </mc:Choice>
           <mc:Fallback>
             <w:pict>
-              <v:rect w14:anchorId="333E2C0D" id="Rechteck 2" o:spid="_x0000_s1026" style="position:absolute;margin-left:-80.55pt;margin-top:-31.4pt;width:852.7pt;height:52.6pt;z-index:251655680;visibility:visible;mso-wrap-style:square;mso-width-percent:0;mso-wrap-distance-left:9pt;mso-wrap-distance-top:0;mso-wrap-distance-right:9pt;mso-wrap-distance-bottom:0;mso-position-horizontal:absolute;mso-position-horizontal-relative:text;mso-position-vertical:absolute;mso-position-vertical-relative:text;mso-width-percent:0;mso-width-relative:margin;v-text-anchor:middle" o:gfxdata="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" fillcolor="#5b9bd5 [3204]" strokecolor="black [3213]" strokeweight="1pt"/>
+              <v:rect w14:anchorId="1D0405D1" id="Rechteck 2" o:spid="_x0000_s1026" style="position:absolute;margin-left:-80.55pt;margin-top:-31.4pt;width:852.7pt;height:52.6pt;z-index:251655680;visibility:visible;mso-wrap-style:square;mso-width-percent:0;mso-wrap-distance-left:9pt;mso-wrap-distance-top:0;mso-wrap-distance-right:9pt;mso-wrap-distance-bottom:0;mso-position-horizontal:absolute;mso-position-horizontal-relative:text;mso-position-vertical:absolute;mso-position-vertical-relative:text;mso-width-percent:0;mso-width-relative:margin;v-text-anchor:middle" o:gfxdata="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" fillcolor="#9a33b2" strokecolor="black [3213]" strokeweight="1pt"/>
             </w:pict>
           </mc:Fallback>
         </mc:AlternateContent>
@@ -6643,7 +6695,7 @@
           </mc:Choice>
           <mc:Fallback>
             <w:pict>
-              <v:rect w14:anchorId="3193D1CD" id="Rechteck 1" o:spid="_x0000_s1026" style="position:absolute;margin-left:-49.9pt;margin-top:29.95pt;width:182.5pt;height:185pt;z-index:251651584;visibility:visible;mso-wrap-style:square;mso-wrap-distance-left:9pt;mso-wrap-distance-top:0;mso-wrap-distance-right:9pt;mso-wrap-distance-bottom:0;mso-position-horizontal:absolute;mso-position-horizontal-relative:text;mso-position-vertical:absolute;mso-position-vertical-relative:text;v-text-anchor:middle" o:gfxdata="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" fillcolor="#d8d8d8 [2732]" strokecolor="black [3213]" strokeweight="1pt"/>
+              <v:rect w14:anchorId="14AD1158" id="Rechteck 1" o:spid="_x0000_s1026" style="position:absolute;margin-left:-49.9pt;margin-top:29.95pt;width:182.5pt;height:185pt;z-index:251651584;visibility:visible;mso-wrap-style:square;mso-wrap-distance-left:9pt;mso-wrap-distance-top:0;mso-wrap-distance-right:9pt;mso-wrap-distance-bottom:0;mso-position-horizontal:absolute;mso-position-horizontal-relative:text;mso-position-vertical:absolute;mso-position-vertical-relative:text;v-text-anchor:middle" o:gfxdata="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" fillcolor="#d8d8d8 [2732]" strokecolor="black [3213]" strokeweight="1pt"/>
             </w:pict>
           </mc:Fallback>
         </mc:AlternateContent>
@@ -6660,7 +6712,7 @@
 </file>
 
 <file path=word/endnotes.xml><?xml version="1.0" encoding="utf-8"?>
-<w:endnotes xmlns:wpc="http://schemas.microsoft.com/office/word/2010/wordprocessingCanvas" xmlns:mc="http://schemas.openxmlformats.org/markup-compatibility/2006" xmlns:o="urn:schemas-microsoft-com:office:office" xmlns:r="http://schemas.openxmlformats.org/officeDocument/2006/relationships" xmlns:m="http://schemas.openxmlformats.org/officeDocument/2006/math" xmlns:v="urn:schemas-microsoft-com:vml" xmlns:wp14="http://schemas.microsoft.com/office/word/2010/wordprocessingDrawing" xmlns:wp="http://schemas.openxmlformats.org/drawingml/2006/wordprocessingDrawing" xmlns:w10="urn:schemas-microsoft-com:office:word" xmlns:w="http://schemas.openxmlformats.org/wordprocessingml/2006/main" xmlns:w14="http://schemas.microsoft.com/office/word/2010/wordml" xmlns:w15="http://schemas.microsoft.com/office/word/2012/wordml" xmlns:wpg="http://schemas.microsoft.com/office/word/2010/wordprocessingGroup" xmlns:wpi="http://schemas.microsoft.com/office/word/2010/wordprocessingInk" xmlns:wne="http://schemas.microsoft.com/office/word/2006/wordml" xmlns:wps="http://schemas.microsoft.com/office/word/2010/wordprocessingShape" mc:Ignorable="w14 w15 wp14">
+<w:endnotes xmlns:wpc="http://schemas.microsoft.com/office/word/2010/wordprocessingCanvas" xmlns:cx="http://schemas.microsoft.com/office/drawing/2014/chartex" xmlns:cx1="http://schemas.microsoft.com/office/drawing/2015/9/8/chartex" xmlns:mc="http://schemas.openxmlformats.org/markup-compatibility/2006" xmlns:o="urn:schemas-microsoft-com:office:office" xmlns:r="http://schemas.openxmlformats.org/officeDocument/2006/relationships" xmlns:m="http://schemas.openxmlformats.org/officeDocument/2006/math" xmlns:v="urn:schemas-microsoft-com:vml" xmlns:wp14="http://schemas.microsoft.com/office/word/2010/wordprocessingDrawing" xmlns:wp="http://schemas.openxmlformats.org/drawingml/2006/wordprocessingDrawing" xmlns:w10="urn:schemas-microsoft-com:office:word" xmlns:w="http://schemas.openxmlformats.org/wordprocessingml/2006/main" xmlns:w14="http://schemas.microsoft.com/office/word/2010/wordml" xmlns:w15="http://schemas.microsoft.com/office/word/2012/wordml" xmlns:w16se="http://schemas.microsoft.com/office/word/2015/wordml/symex" xmlns:wpg="http://schemas.microsoft.com/office/word/2010/wordprocessingGroup" xmlns:wpi="http://schemas.microsoft.com/office/word/2010/wordprocessingInk" xmlns:wne="http://schemas.microsoft.com/office/word/2006/wordml" xmlns:wps="http://schemas.microsoft.com/office/word/2010/wordprocessingShape" mc:Ignorable="w14 w15 w16se wp14">
   <w:endnote w:type="separator" w:id="-1">
     <w:p>
       <w:pPr>
@@ -6685,7 +6737,7 @@
 </file>
 
 <file path=word/footnotes.xml><?xml version="1.0" encoding="utf-8"?>
-<w:footnotes xmlns:wpc="http://schemas.microsoft.com/office/word/2010/wordprocessingCanvas" xmlns:mc="http://schemas.openxmlformats.org/markup-compatibility/2006" xmlns:o="urn:schemas-microsoft-com:office:office" xmlns:r="http://schemas.openxmlformats.org/officeDocument/2006/relationships" xmlns:m="http://schemas.openxmlformats.org/officeDocument/2006/math" xmlns:v="urn:schemas-microsoft-com:vml" xmlns:wp14="http://schemas.microsoft.com/office/word/2010/wordprocessingDrawing" xmlns:wp="http://schemas.openxmlformats.org/drawingml/2006/wordprocessingDrawing" xmlns:w10="urn:schemas-microsoft-com:office:word" xmlns:w="http://schemas.openxmlformats.org/wordprocessingml/2006/main" xmlns:w14="http://schemas.microsoft.com/office/word/2010/wordml" xmlns:w15="http://schemas.microsoft.com/office/word/2012/wordml" xmlns:wpg="http://schemas.microsoft.com/office/word/2010/wordprocessingGroup" xmlns:wpi="http://schemas.microsoft.com/office/word/2010/wordprocessingInk" xmlns:wne="http://schemas.microsoft.com/office/word/2006/wordml" xmlns:wps="http://schemas.microsoft.com/office/word/2010/wordprocessingShape" mc:Ignorable="w14 w15 wp14">
+<w:footnotes xmlns:wpc="http://schemas.microsoft.com/office/word/2010/wordprocessingCanvas" xmlns:cx="http://schemas.microsoft.com/office/drawing/2014/chartex" xmlns:cx1="http://schemas.microsoft.com/office/drawing/2015/9/8/chartex" xmlns:mc="http://schemas.openxmlformats.org/markup-compatibility/2006" xmlns:o="urn:schemas-microsoft-com:office:office" xmlns:r="http://schemas.openxmlformats.org/officeDocument/2006/relationships" xmlns:m="http://schemas.openxmlformats.org/officeDocument/2006/math" xmlns:v="urn:schemas-microsoft-com:vml" xmlns:wp14="http://schemas.microsoft.com/office/word/2010/wordprocessingDrawing" xmlns:wp="http://schemas.openxmlformats.org/drawingml/2006/wordprocessingDrawing" xmlns:w10="urn:schemas-microsoft-com:office:word" xmlns:w="http://schemas.openxmlformats.org/wordprocessingml/2006/main" xmlns:w14="http://schemas.microsoft.com/office/word/2010/wordml" xmlns:w15="http://schemas.microsoft.com/office/word/2012/wordml" xmlns:w16se="http://schemas.microsoft.com/office/word/2015/wordml/symex" xmlns:wpg="http://schemas.microsoft.com/office/word/2010/wordprocessingGroup" xmlns:wpi="http://schemas.microsoft.com/office/word/2010/wordprocessingInk" xmlns:wne="http://schemas.microsoft.com/office/word/2006/wordml" xmlns:wps="http://schemas.microsoft.com/office/word/2010/wordprocessingShape" mc:Ignorable="w14 w15 w16se wp14">
   <w:footnote w:type="separator" w:id="-1">
     <w:p>
       <w:pPr>
@@ -6710,8 +6762,8 @@
 </file>
 
 <file path=word/numbering.xml><?xml version="1.0" encoding="utf-8"?>
-<w:numbering xmlns:wpc="http://schemas.microsoft.com/office/word/2010/wordprocessingCanvas" xmlns:mc="http://schemas.openxmlformats.org/markup-compatibility/2006" xmlns:o="urn:schemas-microsoft-com:office:office" xmlns:r="http://schemas.openxmlformats.org/officeDocument/2006/relationships" xmlns:m="http://schemas.openxmlformats.org/officeDocument/2006/math" xmlns:v="urn:schemas-microsoft-com:vml" xmlns:wp14="http://schemas.microsoft.com/office/word/2010/wordprocessingDrawing" xmlns:wp="http://schemas.openxmlformats.org/drawingml/2006/wordprocessingDrawing" xmlns:w10="urn:schemas-microsoft-com:office:word" xmlns:w="http://schemas.openxmlformats.org/wordprocessingml/2006/main" xmlns:w14="http://schemas.microsoft.com/office/word/2010/wordml" xmlns:w15="http://schemas.microsoft.com/office/word/2012/wordml" xmlns:wpg="http://schemas.microsoft.com/office/word/2010/wordprocessingGroup" xmlns:wpi="http://schemas.microsoft.com/office/word/2010/wordprocessingInk" xmlns:wne="http://schemas.microsoft.com/office/word/2006/wordml" xmlns:wps="http://schemas.microsoft.com/office/word/2010/wordprocessingShape" mc:Ignorable="w14 w15 wp14">
-  <w:abstractNum w:abstractNumId="0">
+<w:numbering xmlns:wpc="http://schemas.microsoft.com/office/word/2010/wordprocessingCanvas" xmlns:cx="http://schemas.microsoft.com/office/drawing/2014/chartex" xmlns:cx1="http://schemas.microsoft.com/office/drawing/2015/9/8/chartex" xmlns:mc="http://schemas.openxmlformats.org/markup-compatibility/2006" xmlns:o="urn:schemas-microsoft-com:office:office" xmlns:r="http://schemas.openxmlformats.org/officeDocument/2006/relationships" xmlns:m="http://schemas.openxmlformats.org/officeDocument/2006/math" xmlns:v="urn:schemas-microsoft-com:vml" xmlns:wp14="http://schemas.microsoft.com/office/word/2010/wordprocessingDrawing" xmlns:wp="http://schemas.openxmlformats.org/drawingml/2006/wordprocessingDrawing" xmlns:w10="urn:schemas-microsoft-com:office:word" xmlns:w="http://schemas.openxmlformats.org/wordprocessingml/2006/main" xmlns:w14="http://schemas.microsoft.com/office/word/2010/wordml" xmlns:w15="http://schemas.microsoft.com/office/word/2012/wordml" xmlns:w16se="http://schemas.microsoft.com/office/word/2015/wordml/symex" xmlns:wpg="http://schemas.microsoft.com/office/word/2010/wordprocessingGroup" xmlns:wpi="http://schemas.microsoft.com/office/word/2010/wordprocessingInk" xmlns:wne="http://schemas.microsoft.com/office/word/2006/wordml" xmlns:wps="http://schemas.microsoft.com/office/word/2010/wordprocessingShape" mc:Ignorable="w14 w15 w16se wp14">
+  <w:abstractNum w:abstractNumId="0" w15:restartNumberingAfterBreak="0">
     <w:nsid w:val="413C65D2"/>
     <w:multiLevelType w:val="hybridMultilevel"/>
     <w:tmpl w:val="F83A9150"/>
@@ -6831,7 +6883,7 @@
 </file>
 
 <file path=word/styles.xml><?xml version="1.0" encoding="utf-8"?>
-<w:styles xmlns:mc="http://schemas.openxmlformats.org/markup-compatibility/2006" xmlns:r="http://schemas.openxmlformats.org/officeDocument/2006/relationships" xmlns:w="http://schemas.openxmlformats.org/wordprocessingml/2006/main" xmlns:w14="http://schemas.microsoft.com/office/word/2010/wordml" xmlns:w15="http://schemas.microsoft.com/office/word/2012/wordml" mc:Ignorable="w14 w15">
+<w:styles xmlns:mc="http://schemas.openxmlformats.org/markup-compatibility/2006" xmlns:r="http://schemas.openxmlformats.org/officeDocument/2006/relationships" xmlns:w="http://schemas.openxmlformats.org/wordprocessingml/2006/main" xmlns:w14="http://schemas.microsoft.com/office/word/2010/wordml" xmlns:w15="http://schemas.microsoft.com/office/word/2012/wordml" xmlns:w16se="http://schemas.microsoft.com/office/word/2015/wordml/symex" mc:Ignorable="w14 w15 w16se">
   <w:docDefaults>
     <w:rPrDefault>
       <w:rPr>

</xml_diff>